<commit_message>
Model Evaluation and Tsting+reports
</commit_message>
<xml_diff>
--- a/Documentations/Documentation.docx
+++ b/Documentations/Documentation.docx
@@ -225,895 +225,166 @@
     </w:p>
     <w:p>
       <w:pPr>
-        <w:rPr>
-          <w:rFonts w:ascii="Arial" w:hAnsi="Arial" w:cs="Arial"/>
-          <w:b/>
-          <w:bCs/>
-          <w:sz w:val="21"/>
-          <w:szCs w:val="21"/>
-          <w:shd w:val="clear" w:color="auto" w:fill="FFFFFF"/>
-        </w:rPr>
-      </w:pPr>
-      <w:r>
-        <w:rPr>
-          <w:rFonts w:ascii="Arial" w:hAnsi="Arial" w:cs="Arial"/>
-          <w:b/>
-          <w:bCs/>
-          <w:sz w:val="21"/>
-          <w:szCs w:val="21"/>
-          <w:shd w:val="clear" w:color="auto" w:fill="FFFFFF"/>
-        </w:rPr>
-        <w:t>Table of contents:</w:t>
-      </w:r>
-    </w:p>
-    <w:p>
-      <w:pPr>
-        <w:rPr>
-          <w:rFonts w:ascii="Arial" w:hAnsi="Arial" w:cs="Arial"/>
-          <w:b/>
-          <w:bCs/>
-          <w:sz w:val="21"/>
-          <w:szCs w:val="21"/>
-          <w:shd w:val="clear" w:color="auto" w:fill="FFFFFF"/>
-        </w:rPr>
-      </w:pPr>
-      <w:proofErr w:type="gramStart"/>
-      <w:r>
-        <w:rPr>
-          <w:rFonts w:ascii="Arial" w:hAnsi="Arial" w:cs="Arial"/>
-          <w:b/>
-          <w:bCs/>
-          <w:sz w:val="21"/>
-          <w:szCs w:val="21"/>
-          <w:shd w:val="clear" w:color="auto" w:fill="FFFFFF"/>
-        </w:rPr>
-        <w:t>1.Objectives</w:t>
-      </w:r>
-      <w:proofErr w:type="gramEnd"/>
-    </w:p>
-    <w:p>
-      <w:pPr>
-        <w:rPr>
-          <w:rFonts w:ascii="Arial" w:hAnsi="Arial" w:cs="Arial"/>
-          <w:b/>
-          <w:bCs/>
-          <w:sz w:val="21"/>
-          <w:szCs w:val="21"/>
-          <w:shd w:val="clear" w:color="auto" w:fill="FFFFFF"/>
-        </w:rPr>
-      </w:pPr>
-      <w:proofErr w:type="gramStart"/>
-      <w:r>
-        <w:rPr>
-          <w:rFonts w:ascii="Arial" w:hAnsi="Arial" w:cs="Arial"/>
-          <w:b/>
-          <w:bCs/>
-          <w:sz w:val="21"/>
-          <w:szCs w:val="21"/>
-          <w:shd w:val="clear" w:color="auto" w:fill="FFFFFF"/>
-        </w:rPr>
-        <w:t>2.Introduction</w:t>
-      </w:r>
-      <w:proofErr w:type="gramEnd"/>
-    </w:p>
-    <w:p>
-      <w:pPr>
-        <w:rPr>
-          <w:rFonts w:ascii="Arial" w:hAnsi="Arial" w:cs="Arial"/>
-          <w:b/>
-          <w:bCs/>
-          <w:sz w:val="21"/>
-          <w:szCs w:val="21"/>
-          <w:shd w:val="clear" w:color="auto" w:fill="FFFFFF"/>
-        </w:rPr>
-      </w:pPr>
-      <w:r>
-        <w:rPr>
-          <w:rFonts w:ascii="Arial" w:hAnsi="Arial" w:cs="Arial"/>
-          <w:b/>
-          <w:bCs/>
-          <w:sz w:val="21"/>
-          <w:szCs w:val="21"/>
-          <w:shd w:val="clear" w:color="auto" w:fill="FFFFFF"/>
-        </w:rPr>
-        <w:t>2.1Abstract</w:t>
-      </w:r>
-    </w:p>
-    <w:p>
-      <w:pPr>
-        <w:rPr>
-          <w:rFonts w:ascii="Arial" w:hAnsi="Arial" w:cs="Arial"/>
-          <w:b/>
-          <w:bCs/>
-          <w:sz w:val="21"/>
-          <w:szCs w:val="21"/>
-          <w:shd w:val="clear" w:color="auto" w:fill="FFFFFF"/>
-        </w:rPr>
-      </w:pPr>
-      <w:r>
-        <w:rPr>
-          <w:rFonts w:ascii="Arial" w:hAnsi="Arial" w:cs="Arial"/>
-          <w:b/>
-          <w:bCs/>
-          <w:sz w:val="21"/>
-          <w:szCs w:val="21"/>
-          <w:shd w:val="clear" w:color="auto" w:fill="FFFFFF"/>
-        </w:rPr>
-        <w:t>2.2Background</w:t>
-      </w:r>
-    </w:p>
-    <w:p>
-      <w:pPr>
-        <w:rPr>
-          <w:rFonts w:ascii="Arial" w:hAnsi="Arial" w:cs="Arial"/>
-          <w:b/>
-          <w:bCs/>
-          <w:sz w:val="21"/>
-          <w:szCs w:val="21"/>
-          <w:shd w:val="clear" w:color="auto" w:fill="FFFFFF"/>
-        </w:rPr>
-      </w:pPr>
-    </w:p>
-    <w:p>
-      <w:pPr>
-        <w:rPr>
-          <w:rFonts w:ascii="Arial" w:hAnsi="Arial" w:cs="Arial"/>
-          <w:b/>
-          <w:bCs/>
-          <w:sz w:val="21"/>
-          <w:szCs w:val="21"/>
-          <w:shd w:val="clear" w:color="auto" w:fill="FFFFFF"/>
-        </w:rPr>
-      </w:pPr>
-    </w:p>
-    <w:p>
-      <w:pPr>
-        <w:rPr>
-          <w:rFonts w:ascii="Arial" w:hAnsi="Arial" w:cs="Arial"/>
-          <w:b/>
-          <w:bCs/>
-          <w:sz w:val="21"/>
-          <w:szCs w:val="21"/>
-          <w:shd w:val="clear" w:color="auto" w:fill="FFFFFF"/>
-        </w:rPr>
-      </w:pPr>
-    </w:p>
-    <w:p>
-      <w:pPr>
-        <w:rPr>
-          <w:rFonts w:ascii="Arial" w:hAnsi="Arial" w:cs="Arial"/>
-          <w:b/>
-          <w:bCs/>
-          <w:sz w:val="21"/>
-          <w:szCs w:val="21"/>
-          <w:shd w:val="clear" w:color="auto" w:fill="FFFFFF"/>
-        </w:rPr>
-      </w:pPr>
-      <w:proofErr w:type="gramStart"/>
-      <w:r>
-        <w:rPr>
-          <w:rFonts w:ascii="Arial" w:hAnsi="Arial" w:cs="Arial"/>
-          <w:b/>
-          <w:bCs/>
-          <w:sz w:val="21"/>
-          <w:szCs w:val="21"/>
-          <w:shd w:val="clear" w:color="auto" w:fill="FFFFFF"/>
-        </w:rPr>
-        <w:t>1.</w:t>
-      </w:r>
-      <w:r>
-        <w:rPr>
-          <w:rFonts w:ascii="Arial" w:hAnsi="Arial" w:cs="Arial"/>
-          <w:b/>
-          <w:bCs/>
-          <w:sz w:val="21"/>
-          <w:szCs w:val="21"/>
-          <w:shd w:val="clear" w:color="auto" w:fill="FFFFFF"/>
-        </w:rPr>
-        <w:t>Objectives</w:t>
-      </w:r>
-      <w:proofErr w:type="gramEnd"/>
-    </w:p>
-    <w:p>
-      <w:pPr>
-        <w:rPr>
-          <w:rFonts w:ascii="Arial" w:hAnsi="Arial" w:cs="Arial"/>
-          <w:sz w:val="21"/>
-          <w:szCs w:val="21"/>
-          <w:shd w:val="clear" w:color="auto" w:fill="FFFFFF"/>
-        </w:rPr>
-      </w:pPr>
-      <w:r>
-        <w:rPr>
-          <w:rFonts w:ascii="Arial" w:hAnsi="Arial" w:cs="Arial"/>
-          <w:sz w:val="21"/>
-          <w:szCs w:val="21"/>
-          <w:shd w:val="clear" w:color="auto" w:fill="FFFFFF"/>
-        </w:rPr>
-        <w:t>In this documentation,</w:t>
-      </w:r>
-      <w:r>
-        <w:rPr>
-          <w:rFonts w:ascii="Arial" w:hAnsi="Arial" w:cs="Arial"/>
-          <w:sz w:val="21"/>
-          <w:szCs w:val="21"/>
-          <w:shd w:val="clear" w:color="auto" w:fill="FFFFFF"/>
-        </w:rPr>
-        <w:t xml:space="preserve"> our objective is to</w:t>
-      </w:r>
-      <w:r>
-        <w:rPr>
-          <w:rFonts w:ascii="Arial" w:hAnsi="Arial" w:cs="Arial"/>
-          <w:sz w:val="21"/>
-          <w:szCs w:val="21"/>
-          <w:shd w:val="clear" w:color="auto" w:fill="FFFFFF"/>
-        </w:rPr>
-        <w:t xml:space="preserve"> build a</w:t>
-      </w:r>
-      <w:r>
-        <w:rPr>
-          <w:rFonts w:ascii="Arial" w:hAnsi="Arial" w:cs="Arial"/>
-          <w:sz w:val="21"/>
-          <w:szCs w:val="21"/>
-          <w:shd w:val="clear" w:color="auto" w:fill="FFFFFF"/>
-        </w:rPr>
-        <w:t>n end to end face mask</w:t>
-      </w:r>
-      <w:r>
-        <w:rPr>
-          <w:rFonts w:ascii="Arial" w:hAnsi="Arial" w:cs="Arial"/>
-          <w:sz w:val="21"/>
-          <w:szCs w:val="21"/>
-          <w:shd w:val="clear" w:color="auto" w:fill="FFFFFF"/>
-        </w:rPr>
+        <w:pStyle w:val="Heading1"/>
+        <w:rPr>
+          <w:sz w:val="28"/>
+          <w:szCs w:val="28"/>
+          <w:shd w:val="clear" w:color="auto" w:fill="FFFFFF"/>
+        </w:rPr>
+      </w:pPr>
+      <w:r>
+        <w:rPr>
+          <w:sz w:val="28"/>
+          <w:szCs w:val="28"/>
+          <w:shd w:val="clear" w:color="auto" w:fill="FFFFFF"/>
+        </w:rPr>
+        <w:t>Abstract</w:t>
+      </w:r>
+    </w:p>
+    <w:p>
+      <w:pPr>
+        <w:rPr>
+          <w:rFonts w:ascii="Arial" w:hAnsi="Arial" w:cs="Arial"/>
+          <w:b/>
+          <w:bCs/>
+          <w:sz w:val="21"/>
+          <w:szCs w:val="21"/>
+          <w:shd w:val="clear" w:color="auto" w:fill="FFFFFF"/>
+        </w:rPr>
+      </w:pPr>
+      <w:r>
+        <w:t>COVID-19 pandemic has rapidly increased health crises globally and is affecting our day-to-day lifestyle. A motive for survival recommendations is to wear a safe facemask, stay protected ag</w:t>
+      </w:r>
+      <w:r>
+        <w:t xml:space="preserve">ainst the transmission of the </w:t>
+      </w:r>
+      <w:r>
+        <w:t xml:space="preserve">virus. </w:t>
+      </w:r>
+      <w:r>
+        <w:t>Manual monitor</w:t>
+      </w:r>
+      <w:r>
+        <w:t>ing</w:t>
+      </w:r>
+      <w:r>
+        <w:t xml:space="preserve"> of c</w:t>
+      </w:r>
+      <w:r>
+        <w:t>orrect wearing of face</w:t>
+      </w:r>
+      <w:r>
+        <w:t>masks is</w:t>
+      </w:r>
+      <w:r>
+        <w:t xml:space="preserve"> difficult task</w:t>
+      </w:r>
+      <w:r>
+        <w:t xml:space="preserve"> to be managed in open and closed areas</w:t>
+      </w:r>
+      <w:r>
+        <w:t xml:space="preserve">. </w:t>
+      </w:r>
+      <w:r>
+        <w:t xml:space="preserve">Therefore, the </w:t>
+      </w:r>
+      <w:r>
+        <w:t>working on this project aimed to provide an end to end face mask detection system and</w:t>
+      </w:r>
+      <w:r>
         <w:t xml:space="preserve"> </w:t>
       </w:r>
       <w:r>
-        <w:rPr>
-          <w:rFonts w:ascii="Arial" w:hAnsi="Arial" w:cs="Arial"/>
-          <w:sz w:val="21"/>
-          <w:szCs w:val="21"/>
-          <w:shd w:val="clear" w:color="auto" w:fill="FFFFFF"/>
-        </w:rPr>
-        <w:t>detection</w:t>
-      </w:r>
-      <w:r>
-        <w:rPr>
-          <w:rFonts w:ascii="Arial" w:hAnsi="Arial" w:cs="Arial"/>
-          <w:sz w:val="21"/>
-          <w:szCs w:val="21"/>
-          <w:shd w:val="clear" w:color="auto" w:fill="FFFFFF"/>
-        </w:rPr>
-        <w:t xml:space="preserve"> Model</w:t>
-      </w:r>
-      <w:r>
-        <w:rPr>
-          <w:rFonts w:ascii="Arial" w:hAnsi="Arial" w:cs="Arial"/>
-          <w:sz w:val="21"/>
-          <w:szCs w:val="21"/>
-          <w:shd w:val="clear" w:color="auto" w:fill="FFFFFF"/>
-        </w:rPr>
-        <w:t xml:space="preserve"> that can be used in public</w:t>
-      </w:r>
-      <w:r>
-        <w:rPr>
-          <w:rFonts w:ascii="Arial" w:hAnsi="Arial" w:cs="Arial"/>
-          <w:sz w:val="21"/>
-          <w:szCs w:val="21"/>
-          <w:shd w:val="clear" w:color="auto" w:fill="FFFFFF"/>
-        </w:rPr>
+        <w:t>provide a</w:t>
+      </w:r>
+      <w:r>
+        <w:t xml:space="preserve"> user friendly model </w:t>
+      </w:r>
+      <w:r>
+        <w:t xml:space="preserve">to </w:t>
+      </w:r>
+      <w:r>
+        <w:t xml:space="preserve">monitor correct wearing </w:t>
+      </w:r>
+      <w:r>
+        <w:t>of face</w:t>
+      </w:r>
+      <w:r>
+        <w:t>masks especially for crowded areas.</w:t>
+      </w:r>
+      <w:r>
         <w:t xml:space="preserve"> </w:t>
       </w:r>
       <w:r>
-        <w:rPr>
-          <w:rFonts w:ascii="Arial" w:hAnsi="Arial" w:cs="Arial"/>
-          <w:sz w:val="21"/>
-          <w:szCs w:val="21"/>
-          <w:shd w:val="clear" w:color="auto" w:fill="FFFFFF"/>
-        </w:rPr>
-        <w:t xml:space="preserve">and private </w:t>
-      </w:r>
-      <w:r>
-        <w:rPr>
-          <w:rFonts w:ascii="Arial" w:hAnsi="Arial" w:cs="Arial"/>
-          <w:sz w:val="21"/>
-          <w:szCs w:val="21"/>
-          <w:shd w:val="clear" w:color="auto" w:fill="FFFFFF"/>
-        </w:rPr>
-        <w:t>outdoor</w:t>
-      </w:r>
-      <w:r>
-        <w:rPr>
-          <w:rFonts w:ascii="Arial" w:hAnsi="Arial" w:cs="Arial"/>
-          <w:sz w:val="21"/>
-          <w:szCs w:val="21"/>
-          <w:shd w:val="clear" w:color="auto" w:fill="FFFFFF"/>
-        </w:rPr>
-        <w:t xml:space="preserve"> places </w:t>
-      </w:r>
-      <w:r>
-        <w:rPr>
-          <w:rFonts w:ascii="Arial" w:hAnsi="Arial" w:cs="Arial"/>
-          <w:sz w:val="21"/>
-          <w:szCs w:val="21"/>
-          <w:shd w:val="clear" w:color="auto" w:fill="FFFFFF"/>
-        </w:rPr>
-        <w:t>and indoor</w:t>
-      </w:r>
-      <w:r>
-        <w:rPr>
-          <w:rFonts w:ascii="Arial" w:hAnsi="Arial" w:cs="Arial"/>
-          <w:sz w:val="21"/>
-          <w:szCs w:val="21"/>
-          <w:shd w:val="clear" w:color="auto" w:fill="FFFFFF"/>
-        </w:rPr>
-        <w:t xml:space="preserve"> </w:t>
-      </w:r>
-      <w:r>
-        <w:rPr>
-          <w:rFonts w:ascii="Arial" w:hAnsi="Arial" w:cs="Arial"/>
-          <w:sz w:val="21"/>
-          <w:szCs w:val="21"/>
-          <w:shd w:val="clear" w:color="auto" w:fill="FFFFFF"/>
-        </w:rPr>
-        <w:t>places (</w:t>
-      </w:r>
-      <w:r>
-        <w:rPr>
-          <w:rFonts w:ascii="Arial" w:hAnsi="Arial" w:cs="Arial"/>
-          <w:sz w:val="21"/>
-          <w:szCs w:val="21"/>
-          <w:shd w:val="clear" w:color="auto" w:fill="FFFFFF"/>
-        </w:rPr>
-        <w:t>buildings</w:t>
-      </w:r>
-      <w:r>
-        <w:rPr>
-          <w:rFonts w:ascii="Arial" w:hAnsi="Arial" w:cs="Arial"/>
-          <w:sz w:val="21"/>
-          <w:szCs w:val="21"/>
-          <w:shd w:val="clear" w:color="auto" w:fill="FFFFFF"/>
-        </w:rPr>
-        <w:t>)</w:t>
-      </w:r>
-      <w:r>
-        <w:rPr>
-          <w:rFonts w:ascii="Arial" w:hAnsi="Arial" w:cs="Arial"/>
-          <w:sz w:val="21"/>
-          <w:szCs w:val="21"/>
-          <w:shd w:val="clear" w:color="auto" w:fill="FFFFFF"/>
-        </w:rPr>
-        <w:t xml:space="preserve"> </w:t>
-      </w:r>
-      <w:r>
-        <w:rPr>
-          <w:rFonts w:ascii="Arial" w:hAnsi="Arial" w:cs="Arial"/>
-          <w:sz w:val="21"/>
-          <w:szCs w:val="21"/>
-          <w:shd w:val="clear" w:color="auto" w:fill="FFFFFF"/>
-        </w:rPr>
-        <w:t xml:space="preserve">to detect </w:t>
-      </w:r>
-      <w:r>
-        <w:rPr>
-          <w:rFonts w:ascii="Arial" w:hAnsi="Arial" w:cs="Arial"/>
-          <w:sz w:val="21"/>
-          <w:szCs w:val="21"/>
-          <w:shd w:val="clear" w:color="auto" w:fill="FFFFFF"/>
-        </w:rPr>
-        <w:t xml:space="preserve">and </w:t>
-      </w:r>
-      <w:r>
-        <w:rPr>
-          <w:rFonts w:ascii="Arial" w:hAnsi="Arial" w:cs="Arial"/>
-          <w:sz w:val="21"/>
-          <w:szCs w:val="21"/>
-          <w:shd w:val="clear" w:color="auto" w:fill="FFFFFF"/>
-          <w:lang w:val="en"/>
-        </w:rPr>
-        <w:t>monitor</w:t>
-      </w:r>
-      <w:r>
-        <w:rPr>
-          <w:rFonts w:ascii="Arial" w:hAnsi="Arial" w:cs="Arial"/>
-          <w:sz w:val="21"/>
-          <w:szCs w:val="21"/>
-          <w:shd w:val="clear" w:color="auto" w:fill="FFFFFF"/>
-          <w:lang w:val="en"/>
-        </w:rPr>
-        <w:t xml:space="preserve"> visitors' commitment to wearing </w:t>
-      </w:r>
-      <w:r>
-        <w:rPr>
-          <w:rFonts w:ascii="Arial" w:hAnsi="Arial" w:cs="Arial"/>
-          <w:sz w:val="21"/>
-          <w:szCs w:val="21"/>
-          <w:shd w:val="clear" w:color="auto" w:fill="FFFFFF"/>
-          <w:lang w:val="en"/>
-        </w:rPr>
-        <w:t>the facial</w:t>
-      </w:r>
-      <w:r>
-        <w:rPr>
-          <w:rFonts w:ascii="Arial" w:hAnsi="Arial" w:cs="Arial"/>
-          <w:sz w:val="21"/>
-          <w:szCs w:val="21"/>
-          <w:shd w:val="clear" w:color="auto" w:fill="FFFFFF"/>
-          <w:lang w:val="en"/>
-        </w:rPr>
-        <w:t xml:space="preserve"> mask</w:t>
-      </w:r>
-      <w:r>
-        <w:rPr>
-          <w:rFonts w:ascii="Arial" w:hAnsi="Arial" w:cs="Arial"/>
-          <w:sz w:val="21"/>
-          <w:szCs w:val="21"/>
-          <w:shd w:val="clear" w:color="auto" w:fill="FFFFFF"/>
-          <w:lang w:val="en"/>
-        </w:rPr>
-        <w:t xml:space="preserve"> to avoid disease’s spread rapidly between the individuals.</w:t>
-      </w:r>
-    </w:p>
-    <w:p>
-      <w:pPr>
-        <w:rPr>
-          <w:rFonts w:ascii="Arial" w:hAnsi="Arial" w:cs="Arial"/>
-          <w:sz w:val="21"/>
-          <w:szCs w:val="21"/>
-          <w:shd w:val="clear" w:color="auto" w:fill="FFFFFF"/>
-        </w:rPr>
-      </w:pPr>
-      <w:r>
-        <w:rPr>
-          <w:rFonts w:ascii="Arial" w:hAnsi="Arial" w:cs="Arial"/>
-          <w:sz w:val="21"/>
-          <w:szCs w:val="21"/>
-          <w:shd w:val="clear" w:color="auto" w:fill="FFFFFF"/>
-        </w:rPr>
-        <w:t xml:space="preserve">First the system will provides a live video (in real time) face mask estimation of face mask detection plus it takes a shot every </w:t>
-      </w:r>
-      <w:r>
-        <w:rPr>
-          <w:rFonts w:ascii="Arial" w:hAnsi="Arial" w:cs="Arial"/>
-          <w:sz w:val="21"/>
-          <w:szCs w:val="21"/>
-          <w:shd w:val="clear" w:color="auto" w:fill="FFFFFF"/>
-        </w:rPr>
-        <w:t>1</w:t>
-      </w:r>
-      <w:r>
-        <w:rPr>
-          <w:rFonts w:ascii="Arial" w:hAnsi="Arial" w:cs="Arial"/>
-          <w:sz w:val="21"/>
-          <w:szCs w:val="21"/>
-          <w:shd w:val="clear" w:color="auto" w:fill="FFFFFF"/>
-        </w:rPr>
-        <w:t xml:space="preserve"> second</w:t>
-      </w:r>
-      <w:r>
-        <w:rPr>
-          <w:rFonts w:ascii="Arial" w:hAnsi="Arial" w:cs="Arial"/>
-          <w:sz w:val="21"/>
-          <w:szCs w:val="21"/>
-          <w:shd w:val="clear" w:color="auto" w:fill="FFFFFF"/>
-        </w:rPr>
-        <w:t xml:space="preserve"> then</w:t>
-      </w:r>
-      <w:r>
-        <w:rPr>
-          <w:rFonts w:ascii="Arial" w:hAnsi="Arial" w:cs="Arial"/>
-          <w:sz w:val="21"/>
-          <w:szCs w:val="21"/>
-          <w:shd w:val="clear" w:color="auto" w:fill="FFFFFF"/>
-        </w:rPr>
-        <w:t xml:space="preserve"> send</w:t>
-      </w:r>
-      <w:r>
-        <w:rPr>
-          <w:rFonts w:ascii="Arial" w:hAnsi="Arial" w:cs="Arial"/>
-          <w:sz w:val="21"/>
-          <w:szCs w:val="21"/>
-          <w:shd w:val="clear" w:color="auto" w:fill="FFFFFF"/>
-        </w:rPr>
-        <w:t>s</w:t>
-      </w:r>
-      <w:r>
-        <w:rPr>
-          <w:rFonts w:ascii="Arial" w:hAnsi="Arial" w:cs="Arial"/>
-          <w:sz w:val="21"/>
-          <w:szCs w:val="21"/>
-          <w:shd w:val="clear" w:color="auto" w:fill="FFFFFF"/>
-        </w:rPr>
-        <w:t xml:space="preserve"> the image to Api server which detect</w:t>
-      </w:r>
-      <w:r>
-        <w:rPr>
-          <w:rFonts w:ascii="Arial" w:hAnsi="Arial" w:cs="Arial"/>
-          <w:sz w:val="21"/>
-          <w:szCs w:val="21"/>
-          <w:shd w:val="clear" w:color="auto" w:fill="FFFFFF"/>
-        </w:rPr>
-        <w:t>s</w:t>
-      </w:r>
-      <w:r>
-        <w:rPr>
-          <w:rFonts w:ascii="Arial" w:hAnsi="Arial" w:cs="Arial"/>
-          <w:sz w:val="21"/>
-          <w:szCs w:val="21"/>
-          <w:shd w:val="clear" w:color="auto" w:fill="FFFFFF"/>
-        </w:rPr>
-        <w:t xml:space="preserve"> the facial in each shot and classify</w:t>
-      </w:r>
-      <w:r>
-        <w:rPr>
-          <w:rFonts w:ascii="Arial" w:hAnsi="Arial" w:cs="Arial"/>
-          <w:sz w:val="21"/>
-          <w:szCs w:val="21"/>
-          <w:shd w:val="clear" w:color="auto" w:fill="FFFFFF"/>
-        </w:rPr>
-        <w:t xml:space="preserve"> each face</w:t>
-      </w:r>
-      <w:r>
-        <w:rPr>
-          <w:rFonts w:ascii="Arial" w:hAnsi="Arial" w:cs="Arial"/>
-          <w:sz w:val="21"/>
-          <w:szCs w:val="21"/>
-          <w:shd w:val="clear" w:color="auto" w:fill="FFFFFF"/>
-        </w:rPr>
-        <w:t xml:space="preserve"> in </w:t>
-      </w:r>
-      <w:r>
-        <w:rPr>
-          <w:rFonts w:ascii="Arial" w:hAnsi="Arial" w:cs="Arial"/>
-          <w:sz w:val="21"/>
-          <w:szCs w:val="21"/>
-          <w:shd w:val="clear" w:color="auto" w:fill="FFFFFF"/>
-        </w:rPr>
-        <w:t>a</w:t>
-      </w:r>
-      <w:r>
-        <w:rPr>
-          <w:rFonts w:ascii="Arial" w:hAnsi="Arial" w:cs="Arial"/>
-          <w:sz w:val="21"/>
-          <w:szCs w:val="21"/>
-          <w:shd w:val="clear" w:color="auto" w:fill="FFFFFF"/>
-        </w:rPr>
-        <w:t xml:space="preserve"> </w:t>
-      </w:r>
-      <w:r>
-        <w:rPr>
-          <w:rFonts w:ascii="Arial" w:hAnsi="Arial" w:cs="Arial"/>
-          <w:sz w:val="21"/>
-          <w:szCs w:val="21"/>
-          <w:shd w:val="clear" w:color="auto" w:fill="FFFFFF"/>
-        </w:rPr>
-        <w:t xml:space="preserve">single </w:t>
-      </w:r>
-      <w:r>
-        <w:rPr>
-          <w:rFonts w:ascii="Arial" w:hAnsi="Arial" w:cs="Arial"/>
-          <w:sz w:val="21"/>
-          <w:szCs w:val="21"/>
-          <w:shd w:val="clear" w:color="auto" w:fill="FFFFFF"/>
-        </w:rPr>
-        <w:t xml:space="preserve">shot </w:t>
-      </w:r>
-      <w:r>
-        <w:rPr>
-          <w:rFonts w:ascii="Arial" w:hAnsi="Arial" w:cs="Arial"/>
-          <w:sz w:val="21"/>
-          <w:szCs w:val="21"/>
-          <w:shd w:val="clear" w:color="auto" w:fill="FFFFFF"/>
-        </w:rPr>
-        <w:t>if it is</w:t>
-      </w:r>
-      <w:r>
-        <w:rPr>
-          <w:rFonts w:ascii="Arial" w:hAnsi="Arial" w:cs="Arial"/>
-          <w:sz w:val="21"/>
-          <w:szCs w:val="21"/>
-          <w:shd w:val="clear" w:color="auto" w:fill="FFFFFF"/>
-        </w:rPr>
-        <w:t xml:space="preserve"> with mask or without mask</w:t>
-      </w:r>
-      <w:r>
-        <w:rPr>
-          <w:rFonts w:ascii="Arial" w:hAnsi="Arial" w:cs="Arial"/>
-          <w:sz w:val="21"/>
-          <w:szCs w:val="21"/>
-          <w:shd w:val="clear" w:color="auto" w:fill="FFFFFF"/>
-        </w:rPr>
-        <w:t xml:space="preserve"> or wearing mask incorrectly</w:t>
-      </w:r>
-      <w:r>
-        <w:rPr>
-          <w:rFonts w:ascii="Arial" w:hAnsi="Arial" w:cs="Arial"/>
-          <w:sz w:val="21"/>
-          <w:szCs w:val="21"/>
-          <w:shd w:val="clear" w:color="auto" w:fill="FFFFFF"/>
-        </w:rPr>
-        <w:t>, return the result to the client</w:t>
-      </w:r>
-      <w:r>
-        <w:rPr>
-          <w:rFonts w:ascii="Arial" w:hAnsi="Arial" w:cs="Arial"/>
-          <w:sz w:val="21"/>
-          <w:szCs w:val="21"/>
-          <w:shd w:val="clear" w:color="auto" w:fill="FFFFFF"/>
-        </w:rPr>
-        <w:t xml:space="preserve"> in a nice visualization way in the real time camera monitor</w:t>
-      </w:r>
-      <w:r>
-        <w:rPr>
-          <w:rFonts w:ascii="Arial" w:hAnsi="Arial" w:cs="Arial"/>
-          <w:sz w:val="21"/>
-          <w:szCs w:val="21"/>
-          <w:shd w:val="clear" w:color="auto" w:fill="FFFFFF"/>
-        </w:rPr>
-        <w:t xml:space="preserve"> </w:t>
-      </w:r>
-      <w:r>
-        <w:rPr>
-          <w:rFonts w:ascii="Arial" w:hAnsi="Arial" w:cs="Arial"/>
-          <w:sz w:val="21"/>
-          <w:szCs w:val="21"/>
-          <w:shd w:val="clear" w:color="auto" w:fill="FFFFFF"/>
-        </w:rPr>
-        <w:t>by showing a green rectangle around the section of the face indicating that the person is wearing a mas</w:t>
-      </w:r>
-      <w:r>
-        <w:rPr>
-          <w:rFonts w:ascii="Arial" w:hAnsi="Arial" w:cs="Arial"/>
-          <w:sz w:val="21"/>
-          <w:szCs w:val="21"/>
-          <w:shd w:val="clear" w:color="auto" w:fill="FFFFFF"/>
-        </w:rPr>
-        <w:t>k, a red rectangle indicates</w:t>
-      </w:r>
-      <w:r>
-        <w:rPr>
-          <w:rFonts w:ascii="Arial" w:hAnsi="Arial" w:cs="Arial"/>
-          <w:sz w:val="21"/>
-          <w:szCs w:val="21"/>
-          <w:shd w:val="clear" w:color="auto" w:fill="FFFFFF"/>
-        </w:rPr>
-        <w:t xml:space="preserve"> that t</w:t>
-      </w:r>
-      <w:r>
-        <w:rPr>
-          <w:rFonts w:ascii="Arial" w:hAnsi="Arial" w:cs="Arial"/>
-          <w:sz w:val="21"/>
-          <w:szCs w:val="21"/>
-          <w:shd w:val="clear" w:color="auto" w:fill="FFFFFF"/>
-        </w:rPr>
-        <w:t>he person is not wearing a mask, and a blue</w:t>
-      </w:r>
-      <w:r>
-        <w:rPr>
-          <w:rFonts w:ascii="Arial" w:hAnsi="Arial" w:cs="Arial"/>
-          <w:sz w:val="21"/>
-          <w:szCs w:val="21"/>
-          <w:shd w:val="clear" w:color="auto" w:fill="FFFFFF"/>
-        </w:rPr>
-        <w:t xml:space="preserve"> rectangle </w:t>
-      </w:r>
-      <w:r>
-        <w:rPr>
-          <w:rFonts w:ascii="Arial" w:hAnsi="Arial" w:cs="Arial"/>
-          <w:sz w:val="21"/>
-          <w:szCs w:val="21"/>
-          <w:shd w:val="clear" w:color="auto" w:fill="FFFFFF"/>
-        </w:rPr>
-        <w:t xml:space="preserve">shows </w:t>
-      </w:r>
-      <w:r>
-        <w:rPr>
-          <w:rFonts w:ascii="Arial" w:hAnsi="Arial" w:cs="Arial"/>
-          <w:sz w:val="21"/>
-          <w:szCs w:val="21"/>
-          <w:shd w:val="clear" w:color="auto" w:fill="FFFFFF"/>
-        </w:rPr>
-        <w:t>that t</w:t>
-      </w:r>
-      <w:r>
-        <w:rPr>
-          <w:rFonts w:ascii="Arial" w:hAnsi="Arial" w:cs="Arial"/>
-          <w:sz w:val="21"/>
-          <w:szCs w:val="21"/>
-          <w:shd w:val="clear" w:color="auto" w:fill="FFFFFF"/>
-        </w:rPr>
-        <w:t>he person is not wearing a mask</w:t>
-      </w:r>
-      <w:r>
-        <w:rPr>
-          <w:rFonts w:ascii="Arial" w:hAnsi="Arial" w:cs="Arial"/>
-          <w:sz w:val="21"/>
-          <w:szCs w:val="21"/>
-          <w:shd w:val="clear" w:color="auto" w:fill="FFFFFF"/>
-        </w:rPr>
-        <w:t xml:space="preserve">, </w:t>
-      </w:r>
-      <w:r>
-        <w:rPr>
-          <w:rFonts w:ascii="Arial" w:hAnsi="Arial" w:cs="Arial"/>
-          <w:sz w:val="21"/>
-          <w:szCs w:val="21"/>
-          <w:shd w:val="clear" w:color="auto" w:fill="FFFFFF"/>
-        </w:rPr>
-        <w:t xml:space="preserve">this allows the security man to easily detect the </w:t>
-      </w:r>
-      <w:r>
-        <w:rPr>
-          <w:rFonts w:ascii="Arial" w:hAnsi="Arial" w:cs="Arial"/>
-          <w:sz w:val="21"/>
-          <w:szCs w:val="21"/>
-          <w:shd w:val="clear" w:color="auto" w:fill="FFFFFF"/>
-        </w:rPr>
-        <w:t>customers with no mask wearing. Plus the ability to send a shot manually by the user to the model to detect the faces and return the detection output to the client visualized in the same image. In real time monitoring system, at the end of the day when the security man shutdown the system, it automatically returns a nice formatted readable daily report as csv file and send a copy by e-mail to the user for future checking purposes. The system also</w:t>
-      </w:r>
-      <w:r>
-        <w:rPr>
-          <w:rFonts w:ascii="Arial" w:hAnsi="Arial" w:cs="Arial"/>
-          <w:sz w:val="21"/>
-          <w:szCs w:val="21"/>
-          <w:shd w:val="clear" w:color="auto" w:fill="FFFFFF"/>
-        </w:rPr>
-        <w:t xml:space="preserve"> save</w:t>
-      </w:r>
-      <w:r>
-        <w:rPr>
-          <w:rFonts w:ascii="Arial" w:hAnsi="Arial" w:cs="Arial"/>
-          <w:sz w:val="21"/>
-          <w:szCs w:val="21"/>
-          <w:shd w:val="clear" w:color="auto" w:fill="FFFFFF"/>
-        </w:rPr>
-        <w:t>s</w:t>
-      </w:r>
-      <w:r>
-        <w:rPr>
-          <w:rFonts w:ascii="Arial" w:hAnsi="Arial" w:cs="Arial"/>
-          <w:sz w:val="21"/>
-          <w:szCs w:val="21"/>
-          <w:shd w:val="clear" w:color="auto" w:fill="FFFFFF"/>
-        </w:rPr>
-        <w:t xml:space="preserve"> the report in the local SQLite database and in the cloud Firebase in synchronized way.</w:t>
-      </w:r>
-      <w:r>
-        <w:rPr>
-          <w:rFonts w:ascii="Arial" w:hAnsi="Arial" w:cs="Arial"/>
-          <w:sz w:val="21"/>
-          <w:szCs w:val="21"/>
-          <w:shd w:val="clear" w:color="auto" w:fill="FFFFFF"/>
-        </w:rPr>
-        <w:t xml:space="preserve"> So the user can easily save and retrieve the data automatically even if there is no internet connections available.</w:t>
-      </w:r>
-    </w:p>
-    <w:p>
-      <w:pPr>
-        <w:rPr>
-          <w:rFonts w:ascii="Arial" w:hAnsi="Arial" w:cs="Arial"/>
-          <w:sz w:val="21"/>
-          <w:szCs w:val="21"/>
-          <w:shd w:val="clear" w:color="auto" w:fill="FFFFFF"/>
-        </w:rPr>
-      </w:pPr>
-    </w:p>
-    <w:p>
-      <w:pPr>
-        <w:rPr>
-          <w:rFonts w:ascii="Arial" w:hAnsi="Arial" w:cs="Arial"/>
-          <w:b/>
-          <w:bCs/>
-          <w:sz w:val="21"/>
-          <w:szCs w:val="21"/>
-          <w:shd w:val="clear" w:color="auto" w:fill="FFFFFF"/>
-        </w:rPr>
-      </w:pPr>
-      <w:proofErr w:type="gramStart"/>
-      <w:r>
-        <w:rPr>
-          <w:rFonts w:ascii="Arial" w:hAnsi="Arial" w:cs="Arial"/>
-          <w:b/>
-          <w:bCs/>
-          <w:sz w:val="21"/>
-          <w:szCs w:val="21"/>
-          <w:shd w:val="clear" w:color="auto" w:fill="FFFFFF"/>
-        </w:rPr>
-        <w:t>2.</w:t>
-      </w:r>
-      <w:r>
-        <w:rPr>
-          <w:rFonts w:ascii="Arial" w:hAnsi="Arial" w:cs="Arial"/>
-          <w:b/>
-          <w:bCs/>
-          <w:sz w:val="21"/>
-          <w:szCs w:val="21"/>
-          <w:shd w:val="clear" w:color="auto" w:fill="FFFFFF"/>
-        </w:rPr>
-        <w:t>Introduction</w:t>
-      </w:r>
-      <w:proofErr w:type="gramEnd"/>
-    </w:p>
-    <w:p>
-      <w:pPr>
-        <w:rPr>
-          <w:rFonts w:ascii="Arial" w:hAnsi="Arial" w:cs="Arial"/>
-          <w:b/>
-          <w:bCs/>
-          <w:sz w:val="21"/>
-          <w:szCs w:val="21"/>
-          <w:shd w:val="clear" w:color="auto" w:fill="FFFFFF"/>
-        </w:rPr>
-      </w:pPr>
-    </w:p>
-    <w:p>
-      <w:pPr>
-        <w:rPr>
-          <w:rFonts w:ascii="Arial" w:hAnsi="Arial" w:cs="Arial"/>
-          <w:b/>
-          <w:bCs/>
-          <w:sz w:val="21"/>
-          <w:szCs w:val="21"/>
-          <w:shd w:val="clear" w:color="auto" w:fill="FFFFFF"/>
-        </w:rPr>
-      </w:pPr>
-      <w:r>
-        <w:rPr>
-          <w:rFonts w:ascii="Arial" w:hAnsi="Arial" w:cs="Arial"/>
-          <w:b/>
-          <w:bCs/>
-          <w:sz w:val="21"/>
-          <w:szCs w:val="21"/>
-          <w:shd w:val="clear" w:color="auto" w:fill="FFFFFF"/>
-        </w:rPr>
-        <w:t xml:space="preserve">2.1 </w:t>
-      </w:r>
-      <w:r>
-        <w:rPr>
-          <w:rFonts w:ascii="Arial" w:hAnsi="Arial" w:cs="Arial"/>
-          <w:b/>
-          <w:bCs/>
-          <w:sz w:val="21"/>
-          <w:szCs w:val="21"/>
-          <w:shd w:val="clear" w:color="auto" w:fill="FFFFFF"/>
-        </w:rPr>
-        <w:t>Abstract</w:t>
-      </w:r>
-    </w:p>
-    <w:p>
-      <w:pPr>
-        <w:rPr>
-          <w:rFonts w:ascii="Arial" w:hAnsi="Arial" w:cs="Arial"/>
-          <w:b/>
-          <w:bCs/>
-          <w:sz w:val="21"/>
-          <w:szCs w:val="21"/>
-          <w:shd w:val="clear" w:color="auto" w:fill="FFFFFF"/>
-        </w:rPr>
-      </w:pPr>
-      <w:r>
-        <w:t xml:space="preserve">Abstract—COVID-19 pandemic has rapidly increased health crises globally and is affecting our day-to-day lifestyle. A motive for survival recommendations is to wear a safe facemask, stay protected against the transmission of coronavirus. By wearing a facemask, the most effective preventive care must be taken against COVID-19. Monitoring manually if the individuals are wearing facemask correctly and to notify the victim in public and crowded areas is a difficult task. This </w:t>
-      </w:r>
-      <w:r>
-        <w:t>system</w:t>
-      </w:r>
-      <w:r>
-        <w:t xml:space="preserve"> approaches a simplified way to achieve facemask detection and notifying the individual if not wearing facemask. Using Kaggle datasets, the proposed system/model is trained and examined. The system runs in real-time and detects if an individual face has facemask if not then notify the</w:t>
-      </w:r>
-      <w:r>
-        <w:t xml:space="preserve"> security and monitor man</w:t>
-      </w:r>
-      <w:r>
-        <w:t xml:space="preserve"> through </w:t>
-      </w:r>
-      <w:r>
-        <w:t>visual representation shown on the monitor screen</w:t>
-      </w:r>
-      <w:r>
-        <w:t xml:space="preserve">. The mask is extracted from real-time faces in public and is fed as an input into </w:t>
-      </w:r>
-      <w:r>
-        <w:t>a pre-trained VGG19 convolutional neural network.</w:t>
+        <w:t>Also, it allow users to get summary report showing the percentag</w:t>
+      </w:r>
+      <w:r>
+        <w:t>e of compliance in wearing face</w:t>
+      </w:r>
+      <w:r>
+        <w:t xml:space="preserve">masks. </w:t>
+      </w:r>
+      <w:r>
+        <w:t xml:space="preserve">Using </w:t>
+      </w:r>
+      <w:proofErr w:type="spellStart"/>
+      <w:r>
+        <w:t>Kaggle</w:t>
+      </w:r>
+      <w:proofErr w:type="spellEnd"/>
+      <w:r>
+        <w:t xml:space="preserve"> dat</w:t>
+      </w:r>
+      <w:r>
+        <w:t>asets, the proposed model</w:t>
+      </w:r>
+      <w:r>
+        <w:t xml:space="preserve"> is trained and </w:t>
+      </w:r>
+      <w:r>
+        <w:t>tested</w:t>
+      </w:r>
+      <w:r>
+        <w:t>. The syst</w:t>
+      </w:r>
+      <w:r>
+        <w:t>em runs in real-time and detect</w:t>
+      </w:r>
+      <w:r>
+        <w:t xml:space="preserve"> if an individual face has facemask</w:t>
+      </w:r>
+      <w:r>
+        <w:t>,</w:t>
+      </w:r>
+      <w:r>
+        <w:t xml:space="preserve"> if not</w:t>
+      </w:r>
+      <w:r>
+        <w:t>, the system</w:t>
+      </w:r>
+      <w:r>
+        <w:t xml:space="preserve"> notify the security and monitor man through visual representat</w:t>
+      </w:r>
+      <w:r>
+        <w:t>ion shown on the monitor screen</w:t>
+      </w:r>
+      <w:r>
+        <w:t>.</w:t>
+      </w:r>
+      <w:r>
+        <w:t xml:space="preserve"> Additionally, the features of the system allow </w:t>
+      </w:r>
+      <w:r>
+        <w:t>processing</w:t>
+      </w:r>
+      <w:r>
+        <w:t xml:space="preserve"> archived images from differ</w:t>
+      </w:r>
+      <w:r>
+        <w:t>ent sources and providing results</w:t>
+      </w:r>
+      <w:r>
+        <w:t xml:space="preserve"> on compliance of wearing facemasks. </w:t>
       </w:r>
       <w:sdt>
         <w:sdtPr>
@@ -1151,193 +422,2388 @@
     </w:p>
     <w:p>
       <w:pPr>
-        <w:rPr>
-          <w:rFonts w:ascii="Arial" w:hAnsi="Arial" w:cs="Arial"/>
-          <w:b/>
-          <w:bCs/>
-          <w:sz w:val="21"/>
-          <w:szCs w:val="21"/>
-          <w:shd w:val="clear" w:color="auto" w:fill="FFFFFF"/>
-        </w:rPr>
-      </w:pPr>
-      <w:r>
-        <w:rPr>
-          <w:rFonts w:ascii="Arial" w:hAnsi="Arial" w:cs="Arial"/>
-          <w:b/>
-          <w:bCs/>
-          <w:sz w:val="21"/>
-          <w:szCs w:val="21"/>
-          <w:shd w:val="clear" w:color="auto" w:fill="FFFFFF"/>
-        </w:rPr>
-        <w:t xml:space="preserve">2.2 </w:t>
-      </w:r>
-      <w:r>
-        <w:rPr>
-          <w:rFonts w:ascii="Arial" w:hAnsi="Arial" w:cs="Arial"/>
-          <w:b/>
-          <w:bCs/>
-          <w:sz w:val="21"/>
-          <w:szCs w:val="21"/>
-          <w:shd w:val="clear" w:color="auto" w:fill="FFFFFF"/>
-        </w:rPr>
-        <w:t>Background</w:t>
-      </w:r>
-    </w:p>
-    <w:p>
-      <w:r>
-        <w:t xml:space="preserve">The system is </w:t>
-      </w:r>
-      <w:r>
-        <w:t>an end to end solution system that using client camera’s live stream  as input and using API web service to make the detection output , the system used API web server also to save the data on local sqlite3 database and the firebase cloud database that are used for send and retrieve the data up on user requests.</w:t>
-      </w:r>
-    </w:p>
-    <w:p>
-      <w:pPr>
-        <w:rPr>
-          <w:b/>
-          <w:bCs/>
-        </w:rPr>
-      </w:pPr>
-      <w:r>
-        <w:t xml:space="preserve">The heart of the system is the detection part </w:t>
-      </w:r>
-      <w:r>
-        <w:t>or (Model detector</w:t>
-      </w:r>
+        <w:pStyle w:val="Heading1"/>
+        <w:rPr>
+          <w:sz w:val="28"/>
+          <w:szCs w:val="28"/>
+          <w:shd w:val="clear" w:color="auto" w:fill="FFFFFF"/>
+        </w:rPr>
+      </w:pPr>
+      <w:r>
+        <w:rPr>
+          <w:sz w:val="28"/>
+          <w:szCs w:val="28"/>
+          <w:shd w:val="clear" w:color="auto" w:fill="FFFFFF"/>
+        </w:rPr>
+        <w:t xml:space="preserve">Background </w:t>
+      </w:r>
+    </w:p>
+    <w:p>
+      <w:pPr>
+        <w:rPr>
+          <w:rFonts w:ascii="Arial" w:hAnsi="Arial" w:cs="Arial"/>
+          <w:b/>
+          <w:bCs/>
+          <w:sz w:val="21"/>
+          <w:szCs w:val="21"/>
+          <w:shd w:val="clear" w:color="auto" w:fill="FFFFFF"/>
+        </w:rPr>
+      </w:pPr>
+      <w:r>
+        <w:rPr>
+          <w:rFonts w:ascii="Calibri" w:eastAsia="Calibri" w:hAnsi="Calibri" w:cs="Tahoma"/>
+        </w:rPr>
+        <w:t>The</w:t>
+      </w:r>
+      <w:r>
+        <w:rPr>
+          <w:rFonts w:ascii="Calibri" w:eastAsia="Calibri" w:hAnsi="Calibri" w:cs="Tahoma"/>
+        </w:rPr>
+        <w:t xml:space="preserve"> recent pandemic of COVID-19 has called for very strict health protocols overall the world. According to the World Health Organization (WHO), </w:t>
+      </w:r>
+      <w:r>
+        <w:rPr>
+          <w:rFonts w:ascii="Calibri" w:eastAsia="Calibri" w:hAnsi="Calibri" w:cs="Tahoma"/>
+        </w:rPr>
+        <w:t>COVID-19</w:t>
+      </w:r>
+      <w:r>
+        <w:rPr>
+          <w:rFonts w:ascii="Calibri" w:eastAsia="Calibri" w:hAnsi="Calibri" w:cs="Tahoma"/>
+        </w:rPr>
+        <w:t> define as “infectious disease caused by the most recently discovered coronavirus”</w:t>
+      </w:r>
+      <w:sdt>
+        <w:sdtPr>
+          <w:rPr>
+            <w:rFonts w:ascii="Calibri" w:eastAsia="Calibri" w:hAnsi="Calibri" w:cs="Tahoma"/>
+          </w:rPr>
+          <w:id w:val="-445156640"/>
+          <w:citation/>
+        </w:sdtPr>
+        <w:sdtEndPr/>
+        <w:sdtContent>
+          <w:r>
+            <w:rPr>
+              <w:rFonts w:ascii="Calibri" w:eastAsia="Calibri" w:hAnsi="Calibri" w:cs="Tahoma"/>
+            </w:rPr>
+            <w:fldChar w:fldCharType="begin"/>
+          </w:r>
+          <w:r>
+            <w:rPr>
+              <w:rFonts w:ascii="Calibri" w:eastAsia="Calibri" w:hAnsi="Calibri" w:cs="Tahoma"/>
+            </w:rPr>
+            <w:instrText xml:space="preserve"> CITATION Wor22 \l 1033 </w:instrText>
+          </w:r>
+          <w:r>
+            <w:rPr>
+              <w:rFonts w:ascii="Calibri" w:eastAsia="Calibri" w:hAnsi="Calibri" w:cs="Tahoma"/>
+            </w:rPr>
+            <w:fldChar w:fldCharType="separate"/>
+          </w:r>
+          <w:r>
+            <w:rPr>
+              <w:rFonts w:ascii="Calibri" w:eastAsia="Calibri" w:hAnsi="Calibri" w:cs="Tahoma"/>
+              <w:noProof/>
+            </w:rPr>
+            <w:t xml:space="preserve"> </w:t>
+          </w:r>
+          <w:r>
+            <w:rPr>
+              <w:rFonts w:ascii="Calibri" w:eastAsia="Calibri" w:hAnsi="Calibri" w:cs="Tahoma"/>
+              <w:noProof/>
+            </w:rPr>
+            <w:t>[2]</w:t>
+          </w:r>
+          <w:r>
+            <w:rPr>
+              <w:rFonts w:ascii="Calibri" w:eastAsia="Calibri" w:hAnsi="Calibri" w:cs="Tahoma"/>
+            </w:rPr>
+            <w:fldChar w:fldCharType="end"/>
+          </w:r>
+        </w:sdtContent>
+      </w:sdt>
+      <w:r>
+        <w:rPr>
+          <w:rFonts w:ascii="Calibri" w:eastAsia="Calibri" w:hAnsi="Calibri" w:cs="Tahoma"/>
+        </w:rPr>
+        <w:t>. This new virus were unknown before the outbreak began in Wuhan, China, in December 2019. </w:t>
+      </w:r>
+      <w:r>
+        <w:rPr>
+          <w:rFonts w:ascii="Calibri" w:eastAsia="Calibri" w:hAnsi="Calibri" w:cs="Tahoma"/>
+        </w:rPr>
+        <w:t xml:space="preserve">COVID-19 presents a risk at </w:t>
+      </w:r>
+      <w:r>
+        <w:rPr>
+          <w:rFonts w:ascii="Calibri" w:eastAsia="Calibri" w:hAnsi="Calibri" w:cs="Tahoma"/>
+        </w:rPr>
+        <w:t>areas such as markets and public buildings</w:t>
+      </w:r>
+      <w:r>
+        <w:rPr>
+          <w:rFonts w:ascii="Calibri" w:eastAsia="Calibri" w:hAnsi="Calibri" w:cs="Tahoma"/>
+        </w:rPr>
+        <w:t xml:space="preserve"> where </w:t>
+      </w:r>
+      <w:r>
+        <w:rPr>
+          <w:rFonts w:ascii="Calibri" w:eastAsia="Calibri" w:hAnsi="Calibri" w:cs="Tahoma"/>
+        </w:rPr>
+        <w:t>people</w:t>
+      </w:r>
+      <w:r>
+        <w:rPr>
+          <w:rFonts w:ascii="Calibri" w:eastAsia="Calibri" w:hAnsi="Calibri" w:cs="Tahoma"/>
+        </w:rPr>
+        <w:t xml:space="preserve"> are still attending in person</w:t>
+      </w:r>
+      <w:r>
+        <w:rPr>
+          <w:rFonts w:ascii="Calibri" w:eastAsia="Calibri" w:hAnsi="Calibri" w:cs="Tahoma"/>
+        </w:rPr>
+        <w:t xml:space="preserve"> and </w:t>
+      </w:r>
+      <w:r>
+        <w:rPr>
+          <w:rFonts w:ascii="Calibri" w:eastAsia="Calibri" w:hAnsi="Calibri" w:cs="Tahoma"/>
+        </w:rPr>
+        <w:t>physically close to each other</w:t>
+      </w:r>
+      <w:r>
+        <w:rPr>
+          <w:rFonts w:ascii="Calibri" w:eastAsia="Calibri" w:hAnsi="Calibri" w:cs="Tahoma"/>
+        </w:rPr>
+        <w:t xml:space="preserve">. </w:t>
+      </w:r>
+    </w:p>
+    <w:p>
+      <w:r>
+        <w:t xml:space="preserve">The spread of COVID-19 virus is through close contact with the people and in crowded public </w:t>
+      </w:r>
+      <w:r>
+        <w:t xml:space="preserve">areas. </w:t>
+      </w:r>
+      <w:r>
+        <w:t>The guidelines listed by the WHO, primary precaution should be taken to prevent the spre</w:t>
+      </w:r>
+      <w:r>
+        <w:t>ad of virus is to wear facemask</w:t>
+      </w:r>
+      <w:sdt>
+        <w:sdtPr>
+          <w:id w:val="-142047638"/>
+          <w:citation/>
+        </w:sdtPr>
+        <w:sdtEndPr/>
+        <w:sdtContent>
+          <w:r>
+            <w:fldChar w:fldCharType="begin"/>
+          </w:r>
+          <w:r>
+            <w:instrText xml:space="preserve"> CITATION Sur211 \l 1033 </w:instrText>
+          </w:r>
+          <w:r>
+            <w:fldChar w:fldCharType="separate"/>
+          </w:r>
+          <w:r>
+            <w:rPr>
+              <w:noProof/>
+            </w:rPr>
+            <w:t xml:space="preserve"> </w:t>
+          </w:r>
+          <w:r>
+            <w:rPr>
+              <w:noProof/>
+            </w:rPr>
+            <w:t>[3]</w:t>
+          </w:r>
+          <w:r>
+            <w:fldChar w:fldCharType="end"/>
+          </w:r>
+        </w:sdtContent>
+      </w:sdt>
+      <w:r>
+        <w:t>.</w:t>
+      </w:r>
+    </w:p>
+    <w:p>
+      <w:r>
+        <w:t xml:space="preserve">In this project, a real-time facemask detection model </w:t>
+      </w:r>
+      <w:r>
+        <w:t>was developed by fine tuning</w:t>
+      </w:r>
+      <w:r>
+        <w:t xml:space="preserve"> VGG19 Pre-trained </w:t>
+      </w:r>
+      <w:r>
+        <w:t>model</w:t>
+      </w:r>
+      <w:r>
+        <w:t xml:space="preserve"> </w:t>
+      </w:r>
+      <w:r>
+        <w:t>for</w:t>
+      </w:r>
+      <w:r>
+        <w:t xml:space="preserve"> image classification and recognition. The</w:t>
+      </w:r>
+      <w:r>
+        <w:t xml:space="preserve"> developed system</w:t>
+      </w:r>
+      <w:r>
+        <w:t xml:space="preserve"> can be </w:t>
+      </w:r>
+      <w:r>
+        <w:t>used</w:t>
+      </w:r>
+      <w:r>
+        <w:t xml:space="preserve"> </w:t>
+      </w:r>
+      <w:r>
+        <w:t xml:space="preserve">for indoor and outdoor facilities such as </w:t>
+      </w:r>
+      <w:r>
+        <w:t xml:space="preserve">schools, universities, shopping malls, multiplex etc. </w:t>
+      </w:r>
+      <w:r>
+        <w:t xml:space="preserve">It </w:t>
+      </w:r>
+      <w:r>
+        <w:t>can help</w:t>
+      </w:r>
+      <w:r>
+        <w:t xml:space="preserve"> in</w:t>
+      </w:r>
+      <w:r>
+        <w:t xml:space="preserve"> monitor</w:t>
+      </w:r>
+      <w:r>
+        <w:t>ing</w:t>
+      </w:r>
+      <w:r>
+        <w:t xml:space="preserve"> individuals automatically</w:t>
+      </w:r>
+      <w:r>
+        <w:t xml:space="preserve"> and check </w:t>
+      </w:r>
+      <w:r>
+        <w:t>whether they are wearing facemask</w:t>
+      </w:r>
+      <w:r>
+        <w:t>.</w:t>
+      </w:r>
+      <w:r>
+        <w:t xml:space="preserve"> </w:t>
+      </w:r>
+      <w:r>
+        <w:t xml:space="preserve">Additionally, it can help </w:t>
+      </w:r>
+      <w:r>
+        <w:t xml:space="preserve">to break the chain of spreading of virus when in close contact and reduces the positive cases which are rapidly increasing day-by-day </w:t>
+      </w:r>
+      <w:r>
+        <w:t xml:space="preserve">overall the </w:t>
+      </w:r>
+      <w:r>
+        <w:t>globe</w:t>
+      </w:r>
+      <w:r>
+        <w:t>.</w:t>
+      </w:r>
+    </w:p>
+    <w:p>
+      <w:r>
+        <w:lastRenderedPageBreak/>
+        <w:t xml:space="preserve"> </w:t>
+      </w:r>
+    </w:p>
+    <w:p>
+      <w:pPr>
+        <w:pStyle w:val="Heading1"/>
+        <w:rPr>
+          <w:sz w:val="28"/>
+          <w:szCs w:val="28"/>
+          <w:shd w:val="clear" w:color="auto" w:fill="FFFFFF"/>
+        </w:rPr>
+      </w:pPr>
+      <w:r>
+        <w:rPr>
+          <w:sz w:val="28"/>
+          <w:szCs w:val="28"/>
+          <w:shd w:val="clear" w:color="auto" w:fill="FFFFFF"/>
+        </w:rPr>
+        <w:t xml:space="preserve">Project </w:t>
+      </w:r>
+      <w:r>
+        <w:rPr>
+          <w:sz w:val="28"/>
+          <w:szCs w:val="28"/>
+          <w:shd w:val="clear" w:color="auto" w:fill="FFFFFF"/>
+        </w:rPr>
+        <w:t>Objectives</w:t>
+      </w:r>
+    </w:p>
+    <w:p>
+      <w:pPr>
+        <w:rPr>
+          <w:rFonts w:ascii="Arial" w:hAnsi="Arial" w:cs="Arial"/>
+          <w:sz w:val="21"/>
+          <w:szCs w:val="21"/>
+          <w:shd w:val="clear" w:color="auto" w:fill="FFFFFF"/>
+        </w:rPr>
+      </w:pPr>
+      <w:r>
+        <w:rPr>
+          <w:rFonts w:ascii="Arial" w:hAnsi="Arial" w:cs="Arial"/>
+          <w:sz w:val="21"/>
+          <w:szCs w:val="21"/>
+          <w:shd w:val="clear" w:color="auto" w:fill="FFFFFF"/>
+        </w:rPr>
+        <w:t>The</w:t>
+      </w:r>
+      <w:r>
+        <w:rPr>
+          <w:rFonts w:ascii="Arial" w:hAnsi="Arial" w:cs="Arial"/>
+          <w:sz w:val="21"/>
+          <w:szCs w:val="21"/>
+          <w:shd w:val="clear" w:color="auto" w:fill="FFFFFF"/>
+        </w:rPr>
+        <w:t xml:space="preserve"> </w:t>
+      </w:r>
+      <w:r>
+        <w:rPr>
+          <w:rFonts w:ascii="Arial" w:hAnsi="Arial" w:cs="Arial"/>
+          <w:sz w:val="21"/>
+          <w:szCs w:val="21"/>
+          <w:shd w:val="clear" w:color="auto" w:fill="FFFFFF"/>
+        </w:rPr>
+        <w:t xml:space="preserve">main goal of this </w:t>
+      </w:r>
+      <w:r>
+        <w:rPr>
+          <w:rFonts w:ascii="Arial" w:hAnsi="Arial" w:cs="Arial"/>
+          <w:sz w:val="21"/>
+          <w:szCs w:val="21"/>
+          <w:shd w:val="clear" w:color="auto" w:fill="FFFFFF"/>
+        </w:rPr>
+        <w:t xml:space="preserve">system </w:t>
+      </w:r>
+      <w:r>
+        <w:rPr>
+          <w:rFonts w:ascii="Arial" w:hAnsi="Arial" w:cs="Arial"/>
+          <w:sz w:val="21"/>
+          <w:szCs w:val="21"/>
+          <w:shd w:val="clear" w:color="auto" w:fill="FFFFFF"/>
+        </w:rPr>
+        <w:t>is “</w:t>
+      </w:r>
+      <w:r>
+        <w:rPr>
+          <w:rFonts w:ascii="Arial" w:hAnsi="Arial" w:cs="Arial"/>
+          <w:sz w:val="21"/>
+          <w:szCs w:val="21"/>
+          <w:shd w:val="clear" w:color="auto" w:fill="FFFFFF"/>
+        </w:rPr>
+        <w:t>to</w:t>
+      </w:r>
+      <w:r>
+        <w:rPr>
+          <w:rFonts w:ascii="Arial" w:hAnsi="Arial" w:cs="Arial"/>
+          <w:sz w:val="21"/>
+          <w:szCs w:val="21"/>
+          <w:shd w:val="clear" w:color="auto" w:fill="FFFFFF"/>
+        </w:rPr>
+        <w:t xml:space="preserve"> build a</w:t>
+      </w:r>
+      <w:r>
+        <w:rPr>
+          <w:rFonts w:ascii="Arial" w:hAnsi="Arial" w:cs="Arial"/>
+          <w:sz w:val="21"/>
+          <w:szCs w:val="21"/>
+          <w:shd w:val="clear" w:color="auto" w:fill="FFFFFF"/>
+        </w:rPr>
+        <w:t>n end to end face mask</w:t>
+      </w:r>
+      <w:r>
+        <w:rPr>
+          <w:rFonts w:ascii="Arial" w:hAnsi="Arial" w:cs="Arial"/>
+          <w:sz w:val="21"/>
+          <w:szCs w:val="21"/>
+          <w:shd w:val="clear" w:color="auto" w:fill="FFFFFF"/>
+        </w:rPr>
+        <w:t xml:space="preserve"> </w:t>
+      </w:r>
+      <w:r>
+        <w:rPr>
+          <w:rFonts w:ascii="Arial" w:hAnsi="Arial" w:cs="Arial"/>
+          <w:sz w:val="21"/>
+          <w:szCs w:val="21"/>
+          <w:shd w:val="clear" w:color="auto" w:fill="FFFFFF"/>
+        </w:rPr>
+        <w:t>detection</w:t>
+      </w:r>
+      <w:r>
+        <w:rPr>
+          <w:rFonts w:ascii="Arial" w:hAnsi="Arial" w:cs="Arial"/>
+          <w:sz w:val="21"/>
+          <w:szCs w:val="21"/>
+          <w:shd w:val="clear" w:color="auto" w:fill="FFFFFF"/>
+        </w:rPr>
+        <w:t xml:space="preserve"> Model</w:t>
+      </w:r>
+      <w:r>
+        <w:rPr>
+          <w:rFonts w:ascii="Arial" w:hAnsi="Arial" w:cs="Arial"/>
+          <w:sz w:val="21"/>
+          <w:szCs w:val="21"/>
+          <w:shd w:val="clear" w:color="auto" w:fill="FFFFFF"/>
+        </w:rPr>
+        <w:t xml:space="preserve"> that can </w:t>
+      </w:r>
+      <w:r>
+        <w:rPr>
+          <w:rFonts w:ascii="Arial" w:hAnsi="Arial" w:cs="Arial"/>
+          <w:sz w:val="21"/>
+          <w:szCs w:val="21"/>
+          <w:shd w:val="clear" w:color="auto" w:fill="FFFFFF"/>
+          <w:lang w:val="en"/>
+        </w:rPr>
+        <w:t>help in minimizing the risk of COVID-19 spread between individuals</w:t>
+      </w:r>
+      <w:r>
+        <w:rPr>
+          <w:rFonts w:ascii="Arial" w:hAnsi="Arial" w:cs="Arial"/>
+          <w:sz w:val="21"/>
+          <w:szCs w:val="21"/>
+          <w:shd w:val="clear" w:color="auto" w:fill="FFFFFF"/>
+          <w:lang w:val="en"/>
+        </w:rPr>
+        <w:t>,</w:t>
+      </w:r>
+      <w:r>
+        <w:rPr>
+          <w:rFonts w:ascii="Arial" w:hAnsi="Arial" w:cs="Arial"/>
+          <w:sz w:val="21"/>
+          <w:szCs w:val="21"/>
+          <w:shd w:val="clear" w:color="auto" w:fill="FFFFFF"/>
+          <w:lang w:val="en"/>
+        </w:rPr>
+        <w:t xml:space="preserve"> through </w:t>
+      </w:r>
+      <w:r>
+        <w:rPr>
+          <w:rFonts w:ascii="Arial" w:hAnsi="Arial" w:cs="Arial"/>
+          <w:sz w:val="21"/>
+          <w:szCs w:val="21"/>
+          <w:shd w:val="clear" w:color="auto" w:fill="FFFFFF"/>
+        </w:rPr>
+        <w:t xml:space="preserve">detecting </w:t>
+      </w:r>
+      <w:r>
+        <w:rPr>
+          <w:rFonts w:ascii="Arial" w:hAnsi="Arial" w:cs="Arial"/>
+          <w:sz w:val="21"/>
+          <w:szCs w:val="21"/>
+          <w:shd w:val="clear" w:color="auto" w:fill="FFFFFF"/>
+          <w:lang w:val="en"/>
+        </w:rPr>
+        <w:t>visitors' c</w:t>
+      </w:r>
+      <w:r>
+        <w:rPr>
+          <w:rFonts w:ascii="Arial" w:hAnsi="Arial" w:cs="Arial"/>
+          <w:sz w:val="21"/>
+          <w:szCs w:val="21"/>
+          <w:shd w:val="clear" w:color="auto" w:fill="FFFFFF"/>
+          <w:lang w:val="en"/>
+        </w:rPr>
+        <w:t>ompliance in</w:t>
+      </w:r>
+      <w:r>
+        <w:rPr>
+          <w:rFonts w:ascii="Arial" w:hAnsi="Arial" w:cs="Arial"/>
+          <w:sz w:val="21"/>
+          <w:szCs w:val="21"/>
+          <w:shd w:val="clear" w:color="auto" w:fill="FFFFFF"/>
+          <w:lang w:val="en"/>
+        </w:rPr>
+        <w:t xml:space="preserve"> wearing </w:t>
+      </w:r>
+      <w:r>
+        <w:rPr>
+          <w:rFonts w:ascii="Arial" w:hAnsi="Arial" w:cs="Arial"/>
+          <w:sz w:val="21"/>
+          <w:szCs w:val="21"/>
+          <w:shd w:val="clear" w:color="auto" w:fill="FFFFFF"/>
+          <w:lang w:val="en"/>
+        </w:rPr>
+        <w:t>the fa</w:t>
+      </w:r>
+      <w:r>
+        <w:rPr>
+          <w:rFonts w:ascii="Arial" w:hAnsi="Arial" w:cs="Arial"/>
+          <w:sz w:val="21"/>
+          <w:szCs w:val="21"/>
+          <w:shd w:val="clear" w:color="auto" w:fill="FFFFFF"/>
+          <w:lang w:val="en"/>
+        </w:rPr>
+        <w:t xml:space="preserve">ce </w:t>
+      </w:r>
+      <w:r>
+        <w:rPr>
+          <w:rFonts w:ascii="Arial" w:hAnsi="Arial" w:cs="Arial"/>
+          <w:sz w:val="21"/>
+          <w:szCs w:val="21"/>
+          <w:shd w:val="clear" w:color="auto" w:fill="FFFFFF"/>
+          <w:lang w:val="en"/>
+        </w:rPr>
+        <w:t>mask</w:t>
+      </w:r>
+      <w:r>
+        <w:rPr>
+          <w:rFonts w:ascii="Arial" w:hAnsi="Arial" w:cs="Arial"/>
+          <w:sz w:val="21"/>
+          <w:szCs w:val="21"/>
+          <w:shd w:val="clear" w:color="auto" w:fill="FFFFFF"/>
+          <w:lang w:val="en"/>
+        </w:rPr>
+        <w:t xml:space="preserve"> correctly</w:t>
+      </w:r>
+      <w:r>
+        <w:rPr>
+          <w:rFonts w:ascii="Arial" w:hAnsi="Arial" w:cs="Arial"/>
+          <w:sz w:val="21"/>
+          <w:szCs w:val="21"/>
+          <w:shd w:val="clear" w:color="auto" w:fill="FFFFFF"/>
+        </w:rPr>
+        <w:t xml:space="preserve"> in public</w:t>
+      </w:r>
+      <w:r>
+        <w:rPr>
+          <w:rFonts w:ascii="Arial" w:hAnsi="Arial" w:cs="Arial"/>
+          <w:sz w:val="21"/>
+          <w:szCs w:val="21"/>
+          <w:shd w:val="clear" w:color="auto" w:fill="FFFFFF"/>
+        </w:rPr>
+        <w:t xml:space="preserve"> </w:t>
+      </w:r>
+      <w:r>
+        <w:rPr>
+          <w:rFonts w:ascii="Arial" w:hAnsi="Arial" w:cs="Arial"/>
+          <w:sz w:val="21"/>
+          <w:szCs w:val="21"/>
+          <w:shd w:val="clear" w:color="auto" w:fill="FFFFFF"/>
+        </w:rPr>
+        <w:t xml:space="preserve">and private </w:t>
+      </w:r>
+      <w:r>
+        <w:rPr>
+          <w:rFonts w:ascii="Arial" w:hAnsi="Arial" w:cs="Arial"/>
+          <w:sz w:val="21"/>
+          <w:szCs w:val="21"/>
+          <w:shd w:val="clear" w:color="auto" w:fill="FFFFFF"/>
+        </w:rPr>
+        <w:t>outdoor</w:t>
+      </w:r>
+      <w:r>
+        <w:rPr>
+          <w:rFonts w:ascii="Arial" w:hAnsi="Arial" w:cs="Arial"/>
+          <w:sz w:val="21"/>
+          <w:szCs w:val="21"/>
+          <w:shd w:val="clear" w:color="auto" w:fill="FFFFFF"/>
+        </w:rPr>
+        <w:t xml:space="preserve"> </w:t>
+      </w:r>
+      <w:r>
+        <w:rPr>
+          <w:rFonts w:ascii="Arial" w:hAnsi="Arial" w:cs="Arial"/>
+          <w:sz w:val="21"/>
+          <w:szCs w:val="21"/>
+          <w:shd w:val="clear" w:color="auto" w:fill="FFFFFF"/>
+        </w:rPr>
+        <w:t>and indoor</w:t>
+      </w:r>
+      <w:r>
+        <w:rPr>
+          <w:rFonts w:ascii="Arial" w:hAnsi="Arial" w:cs="Arial"/>
+          <w:sz w:val="21"/>
+          <w:szCs w:val="21"/>
+          <w:shd w:val="clear" w:color="auto" w:fill="FFFFFF"/>
+        </w:rPr>
+        <w:t xml:space="preserve"> </w:t>
+      </w:r>
+      <w:r>
+        <w:rPr>
+          <w:rFonts w:ascii="Arial" w:hAnsi="Arial" w:cs="Arial"/>
+          <w:sz w:val="21"/>
+          <w:szCs w:val="21"/>
+          <w:shd w:val="clear" w:color="auto" w:fill="FFFFFF"/>
+        </w:rPr>
+        <w:t>places”.</w:t>
+      </w:r>
+    </w:p>
+    <w:p>
+      <w:pPr>
+        <w:rPr>
+          <w:rFonts w:ascii="Arial" w:hAnsi="Arial" w:cs="Arial"/>
+          <w:sz w:val="21"/>
+          <w:szCs w:val="21"/>
+          <w:shd w:val="clear" w:color="auto" w:fill="FFFFFF"/>
+          <w:lang w:val="en"/>
+        </w:rPr>
+      </w:pPr>
+      <w:r>
+        <w:rPr>
+          <w:rFonts w:ascii="Arial" w:hAnsi="Arial" w:cs="Arial"/>
+          <w:sz w:val="21"/>
+          <w:szCs w:val="21"/>
+          <w:shd w:val="clear" w:color="auto" w:fill="FFFFFF"/>
+        </w:rPr>
+        <w:t xml:space="preserve">The specific objectives of this </w:t>
+      </w:r>
+      <w:r>
+        <w:rPr>
+          <w:rFonts w:ascii="Arial" w:hAnsi="Arial" w:cs="Arial"/>
+          <w:sz w:val="21"/>
+          <w:szCs w:val="21"/>
+          <w:shd w:val="clear" w:color="auto" w:fill="FFFFFF"/>
+        </w:rPr>
+        <w:t>system</w:t>
+      </w:r>
+      <w:r>
+        <w:rPr>
+          <w:rFonts w:ascii="Arial" w:hAnsi="Arial" w:cs="Arial"/>
+          <w:sz w:val="21"/>
+          <w:szCs w:val="21"/>
+          <w:shd w:val="clear" w:color="auto" w:fill="FFFFFF"/>
+        </w:rPr>
+        <w:t xml:space="preserve"> are:</w:t>
+      </w:r>
+    </w:p>
+    <w:p>
+      <w:pPr>
+        <w:pStyle w:val="ListParagraph"/>
+        <w:numPr>
+          <w:ilvl w:val="0"/>
+          <w:numId w:val="3"/>
+        </w:numPr>
+        <w:rPr>
+          <w:rFonts w:ascii="Arial" w:hAnsi="Arial" w:cs="Arial"/>
+          <w:sz w:val="21"/>
+          <w:szCs w:val="21"/>
+          <w:shd w:val="clear" w:color="auto" w:fill="FFFFFF"/>
+          <w:lang w:val="en"/>
+        </w:rPr>
+      </w:pPr>
+      <w:r>
+        <w:rPr>
+          <w:rFonts w:ascii="Arial" w:hAnsi="Arial" w:cs="Arial"/>
+          <w:sz w:val="21"/>
+          <w:szCs w:val="21"/>
+          <w:shd w:val="clear" w:color="auto" w:fill="FFFFFF"/>
+          <w:lang w:val="en"/>
+        </w:rPr>
+        <w:t>A</w:t>
+      </w:r>
+      <w:r>
+        <w:rPr>
+          <w:rFonts w:ascii="Arial" w:hAnsi="Arial" w:cs="Arial"/>
+          <w:sz w:val="21"/>
+          <w:szCs w:val="21"/>
+          <w:shd w:val="clear" w:color="auto" w:fill="FFFFFF"/>
+          <w:lang w:val="en"/>
+        </w:rPr>
+        <w:t>llow beneficiaries/</w:t>
+      </w:r>
+      <w:r>
+        <w:rPr>
+          <w:rFonts w:ascii="Arial" w:hAnsi="Arial" w:cs="Arial"/>
+          <w:sz w:val="21"/>
+          <w:szCs w:val="21"/>
+          <w:shd w:val="clear" w:color="auto" w:fill="FFFFFF"/>
+          <w:lang w:val="en"/>
+        </w:rPr>
+        <w:t xml:space="preserve">users </w:t>
+      </w:r>
+      <w:r>
+        <w:rPr>
+          <w:rFonts w:ascii="Arial" w:hAnsi="Arial" w:cs="Arial"/>
+          <w:sz w:val="21"/>
+          <w:szCs w:val="21"/>
+          <w:shd w:val="clear" w:color="auto" w:fill="FFFFFF"/>
+          <w:lang w:val="en"/>
+        </w:rPr>
+        <w:t>to apply real-time monitoring of visitors and check the</w:t>
+      </w:r>
+      <w:r>
+        <w:rPr>
+          <w:rFonts w:ascii="Arial" w:hAnsi="Arial" w:cs="Arial"/>
+          <w:sz w:val="21"/>
+          <w:szCs w:val="21"/>
+          <w:shd w:val="clear" w:color="auto" w:fill="FFFFFF"/>
+          <w:lang w:val="en"/>
+        </w:rPr>
+        <w:t>ir</w:t>
+      </w:r>
+      <w:r>
+        <w:rPr>
+          <w:rFonts w:ascii="Arial" w:hAnsi="Arial" w:cs="Arial"/>
+          <w:sz w:val="21"/>
+          <w:szCs w:val="21"/>
+          <w:shd w:val="clear" w:color="auto" w:fill="FFFFFF"/>
+          <w:lang w:val="en"/>
+        </w:rPr>
+        <w:t xml:space="preserve"> compliance </w:t>
+      </w:r>
+      <w:r>
+        <w:rPr>
+          <w:rFonts w:ascii="Arial" w:hAnsi="Arial" w:cs="Arial"/>
+          <w:sz w:val="21"/>
+          <w:szCs w:val="21"/>
+          <w:shd w:val="clear" w:color="auto" w:fill="FFFFFF"/>
+          <w:lang w:val="en"/>
+        </w:rPr>
+        <w:t>in wearing face</w:t>
+      </w:r>
+      <w:r>
+        <w:rPr>
+          <w:rFonts w:ascii="Arial" w:hAnsi="Arial" w:cs="Arial"/>
+          <w:sz w:val="21"/>
+          <w:szCs w:val="21"/>
+          <w:shd w:val="clear" w:color="auto" w:fill="FFFFFF"/>
+          <w:lang w:val="en"/>
+        </w:rPr>
+        <w:t xml:space="preserve"> masks.</w:t>
+      </w:r>
+    </w:p>
+    <w:p>
+      <w:pPr>
+        <w:pStyle w:val="ListParagraph"/>
+        <w:numPr>
+          <w:ilvl w:val="0"/>
+          <w:numId w:val="3"/>
+        </w:numPr>
+        <w:rPr>
+          <w:rFonts w:ascii="Arial" w:hAnsi="Arial" w:cs="Arial"/>
+          <w:sz w:val="21"/>
+          <w:szCs w:val="21"/>
+          <w:shd w:val="clear" w:color="auto" w:fill="FFFFFF"/>
+          <w:lang w:val="en"/>
+        </w:rPr>
+      </w:pPr>
+      <w:r>
+        <w:rPr>
+          <w:rFonts w:ascii="Arial" w:hAnsi="Arial" w:cs="Arial"/>
+          <w:sz w:val="21"/>
+          <w:szCs w:val="21"/>
+          <w:shd w:val="clear" w:color="auto" w:fill="FFFFFF"/>
+          <w:lang w:val="en"/>
+        </w:rPr>
+        <w:t xml:space="preserve">Facilitate </w:t>
+      </w:r>
+      <w:r>
+        <w:rPr>
+          <w:rFonts w:ascii="Arial" w:hAnsi="Arial" w:cs="Arial"/>
+          <w:sz w:val="21"/>
+          <w:szCs w:val="21"/>
+          <w:shd w:val="clear" w:color="auto" w:fill="FFFFFF"/>
+          <w:lang w:val="en"/>
+        </w:rPr>
+        <w:t>beneficiaries/</w:t>
+      </w:r>
+      <w:r>
+        <w:rPr>
+          <w:rFonts w:ascii="Arial" w:hAnsi="Arial" w:cs="Arial"/>
+          <w:sz w:val="21"/>
+          <w:szCs w:val="21"/>
+          <w:shd w:val="clear" w:color="auto" w:fill="FFFFFF"/>
+          <w:lang w:val="en"/>
+        </w:rPr>
+        <w:t xml:space="preserve">users to </w:t>
+      </w:r>
+      <w:r>
+        <w:rPr>
+          <w:rFonts w:ascii="Arial" w:hAnsi="Arial" w:cs="Arial"/>
+          <w:sz w:val="21"/>
+          <w:szCs w:val="21"/>
+          <w:shd w:val="clear" w:color="auto" w:fill="FFFFFF"/>
+          <w:lang w:val="en"/>
+        </w:rPr>
+        <w:t xml:space="preserve">follow up of customers compliance </w:t>
+      </w:r>
+      <w:r>
+        <w:rPr>
+          <w:rFonts w:ascii="Arial" w:hAnsi="Arial" w:cs="Arial"/>
+          <w:sz w:val="21"/>
+          <w:szCs w:val="21"/>
+          <w:shd w:val="clear" w:color="auto" w:fill="FFFFFF"/>
+          <w:lang w:val="en"/>
+        </w:rPr>
+        <w:t>with national regulati</w:t>
+      </w:r>
+      <w:r>
+        <w:rPr>
+          <w:rFonts w:ascii="Arial" w:hAnsi="Arial" w:cs="Arial"/>
+          <w:sz w:val="21"/>
+          <w:szCs w:val="21"/>
+          <w:shd w:val="clear" w:color="auto" w:fill="FFFFFF"/>
+          <w:lang w:val="en"/>
+        </w:rPr>
+        <w:t>ons associated to wearing face</w:t>
+      </w:r>
+      <w:r>
+        <w:rPr>
+          <w:rFonts w:ascii="Arial" w:hAnsi="Arial" w:cs="Arial"/>
+          <w:sz w:val="21"/>
+          <w:szCs w:val="21"/>
+          <w:shd w:val="clear" w:color="auto" w:fill="FFFFFF"/>
+          <w:lang w:val="en"/>
+        </w:rPr>
+        <w:t xml:space="preserve"> masks.</w:t>
+      </w:r>
+    </w:p>
+    <w:p>
+      <w:pPr>
+        <w:pStyle w:val="ListParagraph"/>
+        <w:numPr>
+          <w:ilvl w:val="0"/>
+          <w:numId w:val="3"/>
+        </w:numPr>
+        <w:rPr>
+          <w:rFonts w:ascii="Arial" w:hAnsi="Arial" w:cs="Arial"/>
+          <w:sz w:val="21"/>
+          <w:szCs w:val="21"/>
+          <w:shd w:val="clear" w:color="auto" w:fill="FFFFFF"/>
+          <w:lang w:val="en"/>
+        </w:rPr>
+      </w:pPr>
+      <w:r>
+        <w:rPr>
+          <w:rFonts w:ascii="Arial" w:hAnsi="Arial" w:cs="Arial"/>
+          <w:sz w:val="21"/>
+          <w:szCs w:val="21"/>
+          <w:shd w:val="clear" w:color="auto" w:fill="FFFFFF"/>
+          <w:lang w:val="en"/>
+        </w:rPr>
+        <w:t>Provide daily</w:t>
+      </w:r>
+      <w:r>
+        <w:rPr>
+          <w:rFonts w:ascii="Arial" w:hAnsi="Arial" w:cs="Arial"/>
+          <w:sz w:val="21"/>
+          <w:szCs w:val="21"/>
+          <w:shd w:val="clear" w:color="auto" w:fill="FFFFFF"/>
+          <w:lang w:val="en"/>
+        </w:rPr>
+        <w:t xml:space="preserve"> report summarizing the percentage </w:t>
+      </w:r>
+      <w:r>
+        <w:rPr>
+          <w:rFonts w:ascii="Arial" w:hAnsi="Arial" w:cs="Arial"/>
+          <w:sz w:val="21"/>
+          <w:szCs w:val="21"/>
+          <w:shd w:val="clear" w:color="auto" w:fill="FFFFFF"/>
+          <w:lang w:val="en"/>
+        </w:rPr>
+        <w:t>of compliance visitors</w:t>
+      </w:r>
+      <w:r>
+        <w:rPr>
+          <w:rFonts w:ascii="Arial" w:hAnsi="Arial" w:cs="Arial"/>
+          <w:sz w:val="21"/>
+          <w:szCs w:val="21"/>
+          <w:shd w:val="clear" w:color="auto" w:fill="FFFFFF"/>
+          <w:lang w:val="en"/>
+        </w:rPr>
+        <w:t xml:space="preserve"> (wearing face </w:t>
+      </w:r>
+      <w:r>
+        <w:rPr>
+          <w:rFonts w:ascii="Arial" w:hAnsi="Arial" w:cs="Arial"/>
+          <w:sz w:val="21"/>
+          <w:szCs w:val="21"/>
+          <w:shd w:val="clear" w:color="auto" w:fill="FFFFFF"/>
+          <w:lang w:val="en"/>
+        </w:rPr>
+        <w:t>masks)</w:t>
+      </w:r>
+      <w:r>
+        <w:rPr>
+          <w:rFonts w:ascii="Arial" w:hAnsi="Arial" w:cs="Arial"/>
+          <w:sz w:val="21"/>
+          <w:szCs w:val="21"/>
+          <w:shd w:val="clear" w:color="auto" w:fill="FFFFFF"/>
+          <w:lang w:val="en"/>
+        </w:rPr>
+        <w:t>. Which in result, can be used</w:t>
+      </w:r>
+      <w:r>
+        <w:rPr>
+          <w:rFonts w:ascii="Arial" w:hAnsi="Arial" w:cs="Arial"/>
+          <w:sz w:val="21"/>
+          <w:szCs w:val="21"/>
+          <w:shd w:val="clear" w:color="auto" w:fill="FFFFFF"/>
+          <w:lang w:val="en"/>
+        </w:rPr>
+        <w:t>, when needed,</w:t>
+      </w:r>
+      <w:r>
+        <w:rPr>
+          <w:rFonts w:ascii="Arial" w:hAnsi="Arial" w:cs="Arial"/>
+          <w:sz w:val="21"/>
+          <w:szCs w:val="21"/>
+          <w:shd w:val="clear" w:color="auto" w:fill="FFFFFF"/>
+          <w:lang w:val="en"/>
+        </w:rPr>
+        <w:t xml:space="preserve"> to adapt the security </w:t>
+      </w:r>
+      <w:r>
+        <w:rPr>
+          <w:rFonts w:ascii="Arial" w:hAnsi="Arial" w:cs="Arial"/>
+          <w:sz w:val="21"/>
+          <w:szCs w:val="21"/>
+          <w:shd w:val="clear" w:color="auto" w:fill="FFFFFF"/>
+          <w:lang w:val="en"/>
+        </w:rPr>
+        <w:t>procedures for more compliance.</w:t>
+      </w:r>
+    </w:p>
+    <w:p>
+      <w:pPr>
+        <w:pStyle w:val="ListParagraph"/>
+        <w:numPr>
+          <w:ilvl w:val="0"/>
+          <w:numId w:val="3"/>
+        </w:numPr>
+        <w:rPr>
+          <w:rFonts w:ascii="Arial" w:hAnsi="Arial" w:cs="Arial"/>
+          <w:sz w:val="21"/>
+          <w:szCs w:val="21"/>
+          <w:shd w:val="clear" w:color="auto" w:fill="FFFFFF"/>
+          <w:lang w:val="en"/>
+        </w:rPr>
+      </w:pPr>
+      <w:r>
+        <w:rPr>
+          <w:rFonts w:ascii="Arial" w:hAnsi="Arial" w:cs="Arial"/>
+          <w:sz w:val="21"/>
+          <w:szCs w:val="21"/>
+          <w:shd w:val="clear" w:color="auto" w:fill="FFFFFF"/>
+          <w:lang w:val="en"/>
+        </w:rPr>
+        <w:t xml:space="preserve">Save and retrieve data using </w:t>
+      </w:r>
+      <w:r>
+        <w:rPr>
+          <w:rFonts w:ascii="Arial" w:hAnsi="Arial" w:cs="Arial"/>
+          <w:sz w:val="21"/>
+          <w:szCs w:val="21"/>
+          <w:shd w:val="clear" w:color="auto" w:fill="FFFFFF"/>
+        </w:rPr>
+        <w:t>local SQLite database</w:t>
+      </w:r>
+      <w:r>
+        <w:rPr>
+          <w:rFonts w:ascii="Arial" w:hAnsi="Arial" w:cs="Arial"/>
+          <w:sz w:val="21"/>
+          <w:szCs w:val="21"/>
+          <w:shd w:val="clear" w:color="auto" w:fill="FFFFFF"/>
+        </w:rPr>
+        <w:t xml:space="preserve"> (during no internet connection)</w:t>
+      </w:r>
+      <w:r>
+        <w:rPr>
+          <w:rFonts w:ascii="Arial" w:hAnsi="Arial" w:cs="Arial"/>
+          <w:sz w:val="21"/>
+          <w:szCs w:val="21"/>
+          <w:shd w:val="clear" w:color="auto" w:fill="FFFFFF"/>
+        </w:rPr>
+        <w:t xml:space="preserve"> and </w:t>
+      </w:r>
+      <w:r>
+        <w:rPr>
+          <w:rFonts w:ascii="Arial" w:hAnsi="Arial" w:cs="Arial"/>
+          <w:sz w:val="21"/>
+          <w:szCs w:val="21"/>
+          <w:shd w:val="clear" w:color="auto" w:fill="FFFFFF"/>
+        </w:rPr>
+        <w:t xml:space="preserve">cloud Firebase. </w:t>
+      </w:r>
+    </w:p>
+    <w:p>
+      <w:pPr>
+        <w:pStyle w:val="ListParagraph"/>
+        <w:numPr>
+          <w:ilvl w:val="0"/>
+          <w:numId w:val="3"/>
+        </w:numPr>
+        <w:rPr>
+          <w:rFonts w:ascii="Arial" w:hAnsi="Arial" w:cs="Arial"/>
+          <w:sz w:val="21"/>
+          <w:szCs w:val="21"/>
+          <w:shd w:val="clear" w:color="auto" w:fill="FFFFFF"/>
+          <w:lang w:val="en"/>
+        </w:rPr>
+      </w:pPr>
+      <w:r>
+        <w:rPr>
+          <w:rFonts w:ascii="Arial" w:hAnsi="Arial" w:cs="Arial"/>
+          <w:sz w:val="21"/>
+          <w:szCs w:val="21"/>
+          <w:shd w:val="clear" w:color="auto" w:fill="FFFFFF"/>
+        </w:rPr>
+        <w:t>For archive files, the system can check images to predict th</w:t>
+      </w:r>
+      <w:r>
+        <w:rPr>
+          <w:rFonts w:ascii="Arial" w:hAnsi="Arial" w:cs="Arial"/>
+          <w:sz w:val="21"/>
+          <w:szCs w:val="21"/>
+          <w:shd w:val="clear" w:color="auto" w:fill="FFFFFF"/>
+        </w:rPr>
+        <w:t>ose complying with</w:t>
+      </w:r>
+      <w:r>
+        <w:rPr>
+          <w:rFonts w:ascii="Arial" w:hAnsi="Arial" w:cs="Arial"/>
+          <w:sz w:val="21"/>
+          <w:szCs w:val="21"/>
+          <w:shd w:val="clear" w:color="auto" w:fill="FFFFFF"/>
+        </w:rPr>
+        <w:t xml:space="preserve"> correct wearing of face</w:t>
+      </w:r>
+      <w:r>
+        <w:rPr>
+          <w:rFonts w:ascii="Arial" w:hAnsi="Arial" w:cs="Arial"/>
+          <w:sz w:val="21"/>
+          <w:szCs w:val="21"/>
+          <w:shd w:val="clear" w:color="auto" w:fill="FFFFFF"/>
+        </w:rPr>
+        <w:t xml:space="preserve"> masks </w:t>
+      </w:r>
+      <w:r>
+        <w:rPr>
+          <w:rFonts w:ascii="Arial" w:hAnsi="Arial" w:cs="Arial"/>
+          <w:sz w:val="21"/>
+          <w:szCs w:val="21"/>
+          <w:shd w:val="clear" w:color="auto" w:fill="FFFFFF"/>
+        </w:rPr>
+        <w:t xml:space="preserve">vs. others. </w:t>
+      </w:r>
+      <w:r>
+        <w:rPr>
+          <w:rFonts w:ascii="Arial" w:hAnsi="Arial" w:cs="Arial"/>
+          <w:sz w:val="21"/>
+          <w:szCs w:val="21"/>
+          <w:shd w:val="clear" w:color="auto" w:fill="FFFFFF"/>
+        </w:rPr>
+        <w:t xml:space="preserve"> </w:t>
+      </w:r>
+    </w:p>
+    <w:p>
+      <w:pPr>
+        <w:rPr>
+          <w:rFonts w:ascii="Arial" w:hAnsi="Arial" w:cs="Arial"/>
+          <w:sz w:val="21"/>
+          <w:szCs w:val="21"/>
+          <w:shd w:val="clear" w:color="auto" w:fill="FFFFFF"/>
+        </w:rPr>
+      </w:pPr>
+    </w:p>
+    <w:p>
+      <w:pPr>
+        <w:pStyle w:val="Heading1"/>
+        <w:rPr>
+          <w:sz w:val="28"/>
+          <w:szCs w:val="28"/>
+          <w:shd w:val="clear" w:color="auto" w:fill="FFFFFF"/>
+        </w:rPr>
+      </w:pPr>
+      <w:r>
+        <w:rPr>
+          <w:sz w:val="28"/>
+          <w:szCs w:val="28"/>
+          <w:shd w:val="clear" w:color="auto" w:fill="FFFFFF"/>
+        </w:rPr>
+        <w:t>System Development</w:t>
+      </w:r>
+    </w:p>
+    <w:p>
+      <w:pPr>
+        <w:pStyle w:val="Heading2"/>
+        <w:rPr>
+          <w:shd w:val="clear" w:color="auto" w:fill="FFFFFF"/>
+        </w:rPr>
+      </w:pPr>
+      <w:r>
+        <w:rPr>
+          <w:shd w:val="clear" w:color="auto" w:fill="FFFFFF"/>
+        </w:rPr>
+        <w:t xml:space="preserve">Summary </w:t>
+      </w:r>
+    </w:p>
+    <w:p>
+      <w:pPr>
+        <w:rPr>
+          <w:rFonts w:ascii="Arial" w:hAnsi="Arial" w:cs="Arial"/>
+          <w:sz w:val="21"/>
+          <w:szCs w:val="21"/>
+          <w:shd w:val="clear" w:color="auto" w:fill="FFFFFF"/>
+        </w:rPr>
+      </w:pPr>
+      <w:r>
+        <w:rPr>
+          <w:rFonts w:ascii="Arial" w:hAnsi="Arial" w:cs="Arial"/>
+          <w:sz w:val="21"/>
+          <w:szCs w:val="21"/>
+          <w:shd w:val="clear" w:color="auto" w:fill="FFFFFF"/>
+        </w:rPr>
+        <w:t xml:space="preserve">The system operates </w:t>
+      </w:r>
+      <w:r>
+        <w:rPr>
+          <w:rFonts w:ascii="Arial" w:hAnsi="Arial" w:cs="Arial"/>
+          <w:sz w:val="21"/>
+          <w:szCs w:val="21"/>
+          <w:shd w:val="clear" w:color="auto" w:fill="FFFFFF"/>
+        </w:rPr>
+        <w:t>by</w:t>
+      </w:r>
+      <w:r>
+        <w:rPr>
+          <w:rFonts w:ascii="Arial" w:hAnsi="Arial" w:cs="Arial"/>
+          <w:sz w:val="21"/>
+          <w:szCs w:val="21"/>
+          <w:shd w:val="clear" w:color="auto" w:fill="FFFFFF"/>
+        </w:rPr>
+        <w:t xml:space="preserve"> </w:t>
+      </w:r>
+      <w:r>
+        <w:rPr>
+          <w:rFonts w:ascii="Arial" w:hAnsi="Arial" w:cs="Arial"/>
+          <w:sz w:val="21"/>
+          <w:szCs w:val="21"/>
+          <w:shd w:val="clear" w:color="auto" w:fill="FFFFFF"/>
+        </w:rPr>
+        <w:t>run</w:t>
+      </w:r>
+      <w:r>
+        <w:rPr>
+          <w:rFonts w:ascii="Arial" w:hAnsi="Arial" w:cs="Arial"/>
+          <w:sz w:val="21"/>
+          <w:szCs w:val="21"/>
+          <w:shd w:val="clear" w:color="auto" w:fill="FFFFFF"/>
+        </w:rPr>
+        <w:t xml:space="preserve"> a live video of visitors in specific area (such as building), this usually obtained from the monitoring cameras installed within the facility. </w:t>
+      </w:r>
+      <w:r>
+        <w:rPr>
+          <w:rFonts w:ascii="Arial" w:hAnsi="Arial" w:cs="Arial"/>
+          <w:sz w:val="21"/>
+          <w:szCs w:val="21"/>
+          <w:shd w:val="clear" w:color="auto" w:fill="FFFFFF"/>
+        </w:rPr>
+        <w:t>Then</w:t>
+      </w:r>
+      <w:r>
+        <w:rPr>
+          <w:rFonts w:ascii="Arial" w:hAnsi="Arial" w:cs="Arial"/>
+          <w:sz w:val="21"/>
+          <w:szCs w:val="21"/>
+          <w:shd w:val="clear" w:color="auto" w:fill="FFFFFF"/>
+        </w:rPr>
+        <w:t>, the system take</w:t>
+      </w:r>
+      <w:r>
+        <w:rPr>
+          <w:rFonts w:ascii="Arial" w:hAnsi="Arial" w:cs="Arial"/>
+          <w:sz w:val="21"/>
+          <w:szCs w:val="21"/>
+          <w:shd w:val="clear" w:color="auto" w:fill="FFFFFF"/>
+        </w:rPr>
+        <w:t xml:space="preserve"> shots (images) each second and sending them through </w:t>
+      </w:r>
+      <w:proofErr w:type="spellStart"/>
       <w:proofErr w:type="gramStart"/>
       <w:r>
+        <w:rPr>
+          <w:rFonts w:ascii="Arial" w:hAnsi="Arial" w:cs="Arial"/>
+          <w:sz w:val="21"/>
+          <w:szCs w:val="21"/>
+          <w:shd w:val="clear" w:color="auto" w:fill="FFFFFF"/>
+        </w:rPr>
+        <w:t>Api</w:t>
+      </w:r>
+      <w:proofErr w:type="spellEnd"/>
+      <w:proofErr w:type="gramEnd"/>
+      <w:r>
+        <w:rPr>
+          <w:rFonts w:ascii="Arial" w:hAnsi="Arial" w:cs="Arial"/>
+          <w:sz w:val="21"/>
+          <w:szCs w:val="21"/>
+          <w:shd w:val="clear" w:color="auto" w:fill="FFFFFF"/>
+        </w:rPr>
+        <w:t xml:space="preserve"> web service to the server. A pre-processing of shots is then take place to extract the faces. The extracted faces from the previous step are then send to th</w:t>
+      </w:r>
+      <w:r>
+        <w:rPr>
+          <w:rFonts w:ascii="Arial" w:hAnsi="Arial" w:cs="Arial"/>
+          <w:sz w:val="21"/>
+          <w:szCs w:val="21"/>
+          <w:shd w:val="clear" w:color="auto" w:fill="FFFFFF"/>
+        </w:rPr>
+        <w:t xml:space="preserve">e model for facemasks detection to identify those without masks, incorrect wearing of masks, and those correctly wearing the masks. </w:t>
+      </w:r>
+      <w:r>
+        <w:rPr>
+          <w:rFonts w:ascii="Arial" w:hAnsi="Arial" w:cs="Arial"/>
+          <w:sz w:val="21"/>
+          <w:szCs w:val="21"/>
+          <w:shd w:val="clear" w:color="auto" w:fill="FFFFFF"/>
+        </w:rPr>
+        <w:t>Afterwards, the system return outputs summarizing results of facemasks detection</w:t>
+      </w:r>
+      <w:r>
+        <w:rPr>
+          <w:rFonts w:ascii="Arial" w:hAnsi="Arial" w:cs="Arial"/>
+          <w:sz w:val="21"/>
+          <w:szCs w:val="21"/>
+          <w:shd w:val="clear" w:color="auto" w:fill="FFFFFF"/>
+        </w:rPr>
+        <w:t>, time, and</w:t>
+      </w:r>
+      <w:r>
+        <w:rPr>
+          <w:rFonts w:ascii="Arial" w:hAnsi="Arial" w:cs="Arial"/>
+          <w:sz w:val="21"/>
+          <w:szCs w:val="21"/>
+          <w:shd w:val="clear" w:color="auto" w:fill="FFFFFF"/>
+        </w:rPr>
+        <w:t xml:space="preserve"> location of the face in the originally taken shot. </w:t>
+      </w:r>
+      <w:r>
+        <w:rPr>
+          <w:rFonts w:ascii="Arial" w:hAnsi="Arial" w:cs="Arial"/>
+          <w:sz w:val="21"/>
+          <w:szCs w:val="21"/>
+          <w:shd w:val="clear" w:color="auto" w:fill="FFFFFF"/>
+        </w:rPr>
+        <w:t xml:space="preserve">The outputs are then stored on local database and cloud database. Final results of mask detection are presented on the monitor showing correct wearing of masks in green color, incorrect wearing of mask in blue color, and faces without masks in red color. </w:t>
+      </w:r>
+      <w:r>
+        <w:rPr>
+          <w:rFonts w:ascii="Arial" w:hAnsi="Arial" w:cs="Arial"/>
+          <w:sz w:val="21"/>
+          <w:szCs w:val="21"/>
+          <w:shd w:val="clear" w:color="auto" w:fill="FFFFFF"/>
+        </w:rPr>
+        <w:t>R</w:t>
+      </w:r>
+      <w:r>
+        <w:rPr>
+          <w:rFonts w:ascii="Arial" w:hAnsi="Arial" w:cs="Arial"/>
+          <w:sz w:val="21"/>
+          <w:szCs w:val="21"/>
+          <w:shd w:val="clear" w:color="auto" w:fill="FFFFFF"/>
+        </w:rPr>
+        <w:t xml:space="preserve">eports are saved </w:t>
+      </w:r>
+      <w:r>
+        <w:rPr>
+          <w:rFonts w:ascii="Arial" w:hAnsi="Arial" w:cs="Arial"/>
+          <w:sz w:val="21"/>
+          <w:szCs w:val="21"/>
+          <w:shd w:val="clear" w:color="auto" w:fill="FFFFFF"/>
+        </w:rPr>
+        <w:t xml:space="preserve">automatically </w:t>
+      </w:r>
+      <w:r>
+        <w:rPr>
+          <w:rFonts w:ascii="Arial" w:hAnsi="Arial" w:cs="Arial"/>
+          <w:sz w:val="21"/>
+          <w:szCs w:val="21"/>
+          <w:shd w:val="clear" w:color="auto" w:fill="FFFFFF"/>
+        </w:rPr>
+        <w:t xml:space="preserve">on the </w:t>
+      </w:r>
+      <w:r>
+        <w:rPr>
+          <w:rFonts w:ascii="Arial" w:hAnsi="Arial" w:cs="Arial"/>
+          <w:sz w:val="21"/>
+          <w:szCs w:val="21"/>
+          <w:shd w:val="clear" w:color="auto" w:fill="FFFFFF"/>
+        </w:rPr>
+        <w:t>DVR on daily bases.</w:t>
+      </w:r>
+    </w:p>
+    <w:p>
+      <w:r>
+        <w:t>Using the same model, the system allow processing archived images from different sources and providing results on compliance of wearing facemasks.</w:t>
+      </w:r>
+    </w:p>
+    <w:p/>
+    <w:p>
+      <w:pPr>
+        <w:rPr>
+          <w:color w:val="FF0000"/>
+        </w:rPr>
+      </w:pPr>
+      <w:r>
+        <w:rPr>
+          <w:color w:val="FF0000"/>
+        </w:rPr>
+        <w:t>Add flow chart</w:t>
+      </w:r>
+    </w:p>
+    <w:p>
+      <w:pPr>
+        <w:rPr>
+          <w:rFonts w:ascii="Arial" w:hAnsi="Arial" w:cs="Arial"/>
+          <w:sz w:val="21"/>
+          <w:szCs w:val="21"/>
+          <w:shd w:val="clear" w:color="auto" w:fill="FFFFFF"/>
+        </w:rPr>
+      </w:pPr>
+      <w:r>
+        <w:rPr>
+          <w:rFonts w:ascii="Arial" w:hAnsi="Arial" w:cs="Arial"/>
+          <w:sz w:val="21"/>
+          <w:szCs w:val="21"/>
+          <w:highlight w:val="yellow"/>
+          <w:shd w:val="clear" w:color="auto" w:fill="FFFFFF"/>
+        </w:rPr>
+        <w:t xml:space="preserve">First the system will provide a live video (in real time) face mask estimation of face mask detection plus it takes a shot every 1 second then sends the image to </w:t>
+      </w:r>
+      <w:proofErr w:type="spellStart"/>
+      <w:r>
+        <w:rPr>
+          <w:rFonts w:ascii="Arial" w:hAnsi="Arial" w:cs="Arial"/>
+          <w:sz w:val="21"/>
+          <w:szCs w:val="21"/>
+          <w:highlight w:val="yellow"/>
+          <w:shd w:val="clear" w:color="auto" w:fill="FFFFFF"/>
+        </w:rPr>
+        <w:t>Api</w:t>
+      </w:r>
+      <w:proofErr w:type="spellEnd"/>
+      <w:r>
+        <w:rPr>
+          <w:rFonts w:ascii="Arial" w:hAnsi="Arial" w:cs="Arial"/>
+          <w:sz w:val="21"/>
+          <w:szCs w:val="21"/>
+          <w:highlight w:val="yellow"/>
+          <w:shd w:val="clear" w:color="auto" w:fill="FFFFFF"/>
+        </w:rPr>
+        <w:t xml:space="preserve"> server which detects the facial in each shot and classify each face in a single shot if it is with mask or without mask or wearing mask incorrectly, return the result to the client in a nice visualization way in the real time camera monitor </w:t>
+      </w:r>
+      <w:r>
+        <w:rPr>
+          <w:rFonts w:ascii="Arial" w:hAnsi="Arial" w:cs="Arial"/>
+          <w:sz w:val="21"/>
+          <w:szCs w:val="21"/>
+          <w:highlight w:val="yellow"/>
+          <w:shd w:val="clear" w:color="auto" w:fill="FFFFFF"/>
+        </w:rPr>
+        <w:lastRenderedPageBreak/>
+        <w:t>by showing a green rectangle around the section of the face indicating that the person is wearing a mask, a red rectangle indicates that the person is not wearing a mask, and a blue rectangle shows that the person is not wearing a mask, this allows the security man to easily detect the customers with no mask wearing. Plus the ability to send a shot manually by the user to the model to detect the faces and return the detection output to the client visualized in the same image. In real time monitoring system, at the end of the day when the security man shutdown the system, it automatically returns a nice formatted readable daily report as csv file and send a copy by e-mail to the user for future checking purposes. The system also saves the report in the local SQLite database and in the cloud Firebase in synchronized way. So the user can easily save and retrieve the data automatically even if there is no internet connections available.</w:t>
+      </w:r>
+    </w:p>
+    <w:p>
+      <w:pPr>
+        <w:rPr>
+          <w:rFonts w:ascii="Arial" w:hAnsi="Arial" w:cs="Arial"/>
+          <w:sz w:val="21"/>
+          <w:szCs w:val="21"/>
+          <w:shd w:val="clear" w:color="auto" w:fill="FFFFFF"/>
+        </w:rPr>
+      </w:pPr>
+    </w:p>
+    <w:p>
+      <w:pPr>
+        <w:pStyle w:val="Heading2"/>
+        <w:rPr>
+          <w:shd w:val="clear" w:color="auto" w:fill="FFFFFF"/>
+        </w:rPr>
+      </w:pPr>
+      <w:r>
+        <w:rPr>
+          <w:shd w:val="clear" w:color="auto" w:fill="FFFFFF"/>
+        </w:rPr>
+        <w:t>System Components</w:t>
+      </w:r>
+    </w:p>
+    <w:p>
+      <w:r>
+        <w:t>Input</w:t>
+      </w:r>
+      <w:r>
+        <w:t>s to the system</w:t>
+      </w:r>
+      <w:r>
+        <w:t xml:space="preserve"> </w:t>
+      </w:r>
+    </w:p>
+    <w:p>
+      <w:r>
+        <w:t>C</w:t>
+      </w:r>
+      <w:r>
+        <w:t xml:space="preserve">lient </w:t>
+      </w:r>
+      <w:r>
+        <w:t>monitoring camera</w:t>
+      </w:r>
+      <w:r>
+        <w:t xml:space="preserve">s </w:t>
+      </w:r>
+      <w:r>
+        <w:t>(</w:t>
+      </w:r>
+      <w:r>
+        <w:t>security cameras</w:t>
+      </w:r>
+      <w:r>
+        <w:t>) are used as</w:t>
+      </w:r>
+      <w:r>
+        <w:t xml:space="preserve"> </w:t>
+      </w:r>
+      <w:r>
+        <w:t xml:space="preserve">a source of </w:t>
+      </w:r>
+      <w:r>
+        <w:t>input</w:t>
+      </w:r>
+      <w:r>
+        <w:t xml:space="preserve"> to the system.</w:t>
+      </w:r>
+      <w:r>
+        <w:t xml:space="preserve"> </w:t>
+      </w:r>
+      <w:r>
+        <w:t xml:space="preserve">The live streaming videos are processed to take images every second for the </w:t>
+      </w:r>
+      <w:r>
+        <w:t>purpose of face mask detection.</w:t>
+      </w:r>
+    </w:p>
+    <w:p/>
+    <w:p>
+      <w:r>
+        <w:t>D</w:t>
+      </w:r>
+      <w:r>
+        <w:t>ataset</w:t>
+      </w:r>
+    </w:p>
+    <w:p>
+      <w:r>
+        <w:t>The dataset was</w:t>
+      </w:r>
+      <w:r>
+        <w:t xml:space="preserve"> used</w:t>
+      </w:r>
+      <w:r>
+        <w:t xml:space="preserve"> to train </w:t>
+      </w:r>
+      <w:r>
+        <w:t>the model for classifying different ways of wearing face masks, and</w:t>
+      </w:r>
+      <w:r>
+        <w:t xml:space="preserve"> to make diverse and unbiased</w:t>
+      </w:r>
+      <w:r>
+        <w:t xml:space="preserve"> detection</w:t>
+      </w:r>
+      <w:r>
+        <w:t xml:space="preserve">. </w:t>
+      </w:r>
+      <w:r>
+        <w:t xml:space="preserve">It consists of 3 classes: </w:t>
+      </w:r>
+      <w:r>
+        <w:t>a) Incorrect mask b)</w:t>
+      </w:r>
+      <w:r>
+        <w:t xml:space="preserve"> </w:t>
+      </w:r>
+      <w:r>
+        <w:t>With mask C) without mask.</w:t>
+      </w:r>
+    </w:p>
+    <w:p>
+      <w:r>
+        <w:t xml:space="preserve">The </w:t>
+      </w:r>
+      <w:r>
+        <w:t>used</w:t>
+      </w:r>
+      <w:r>
+        <w:t xml:space="preserve"> dataset</w:t>
+      </w:r>
+      <w:r>
+        <w:t xml:space="preserve"> for this system was</w:t>
+      </w:r>
+      <w:r>
+        <w:t xml:space="preserve"> the </w:t>
+      </w:r>
+      <w:r>
+        <w:t xml:space="preserve">FMD_DATASET </w:t>
+      </w:r>
+      <w:sdt>
+        <w:sdtPr>
+          <w:id w:val="1377038836"/>
+          <w:citation/>
+        </w:sdtPr>
+        <w:sdtContent>
+          <w:r>
+            <w:fldChar w:fldCharType="begin"/>
+          </w:r>
+          <w:r>
+            <w:instrText xml:space="preserve"> CITATION Kag22 \l 1033 </w:instrText>
+          </w:r>
+          <w:r>
+            <w:fldChar w:fldCharType="separate"/>
+          </w:r>
+          <w:r>
+            <w:t>[4]</w:t>
+          </w:r>
+          <w:r>
+            <w:fldChar w:fldCharType="end"/>
+          </w:r>
+        </w:sdtContent>
+      </w:sdt>
+      <w:r>
+        <w:t>,</w:t>
+      </w:r>
+      <w:r>
+        <w:t xml:space="preserve"> </w:t>
+      </w:r>
+      <w:r>
+        <w:t xml:space="preserve">which has a total of 14535 images. </w:t>
+      </w:r>
+      <w:r>
+        <w:t xml:space="preserve">This dataset is </w:t>
+      </w:r>
+      <w:r>
+        <w:t>chosen</w:t>
+      </w:r>
+      <w:r>
+        <w:t xml:space="preserve"> </w:t>
+      </w:r>
+      <w:r>
+        <w:t>because</w:t>
+      </w:r>
+      <w:r>
+        <w:t xml:space="preserve"> it is universal </w:t>
+      </w:r>
+      <w:r>
+        <w:t xml:space="preserve">dataset </w:t>
+      </w:r>
+      <w:r>
+        <w:t>and thus allows to build</w:t>
+      </w:r>
+      <w:r>
+        <w:t xml:space="preserve"> a face mask detection system that can detect almost all types of face masks with different orientations.</w:t>
+      </w:r>
+    </w:p>
+    <w:p>
+      <w:r>
+        <w:t xml:space="preserve">The classification of images within this </w:t>
+      </w:r>
+      <w:r>
+        <w:t>dataset</w:t>
+      </w:r>
+      <w:r>
+        <w:t xml:space="preserve"> were as the following:</w:t>
+      </w:r>
+    </w:p>
+    <w:p>
+      <w:pPr>
+        <w:pStyle w:val="ListParagraph"/>
+        <w:numPr>
+          <w:ilvl w:val="0"/>
+          <w:numId w:val="3"/>
+        </w:numPr>
+      </w:pPr>
+      <w:proofErr w:type="gramStart"/>
+      <w:r>
+        <w:t>incorrect</w:t>
+      </w:r>
+      <w:proofErr w:type="gramEnd"/>
+      <w:r>
+        <w:t xml:space="preserve"> masked class consists of 5000 images, of which 2500 are Mask</w:t>
+      </w:r>
+      <w:r>
+        <w:t xml:space="preserve"> </w:t>
+      </w:r>
+      <w:r>
+        <w:t>on</w:t>
+      </w:r>
+      <w:r>
+        <w:t xml:space="preserve"> Chin and 2500 are Mask on Mouth and </w:t>
+      </w:r>
+      <w:r>
+        <w:t>Chin.</w:t>
+      </w:r>
+    </w:p>
+    <w:p>
+      <w:pPr>
+        <w:pStyle w:val="ListParagraph"/>
+        <w:numPr>
+          <w:ilvl w:val="0"/>
+          <w:numId w:val="3"/>
+        </w:numPr>
+      </w:pPr>
+      <w:r>
+        <w:t>With mask class has 4789 images, of which 4000 are simple with mask and 789 are complex</w:t>
+      </w:r>
+      <w:r>
+        <w:br/>
+        <w:t>with mask images.</w:t>
+      </w:r>
+    </w:p>
+    <w:p>
+      <w:pPr>
+        <w:pStyle w:val="ListParagraph"/>
+        <w:numPr>
+          <w:ilvl w:val="0"/>
+          <w:numId w:val="3"/>
+        </w:numPr>
+      </w:pPr>
+      <w:proofErr w:type="gramStart"/>
+      <w:r>
+        <w:t>without</w:t>
+      </w:r>
+      <w:proofErr w:type="gramEnd"/>
+      <w:r>
+        <w:t xml:space="preserve"> mask has 4746 images, of which 4000 are simple and 746 are complex images.</w:t>
+      </w:r>
+    </w:p>
+    <w:p>
+      <w:r>
+        <w:t xml:space="preserve">The </w:t>
+      </w:r>
+      <w:r>
+        <w:t xml:space="preserve">definition of each classification categories </w:t>
+      </w:r>
+      <w:r>
+        <w:t>as follows:</w:t>
+      </w:r>
+    </w:p>
+    <w:p>
+      <w:r>
+        <w:t>• "Mask</w:t>
+      </w:r>
+      <w:r>
+        <w:t xml:space="preserve"> </w:t>
+      </w:r>
+      <w:proofErr w:type="spellStart"/>
+      <w:r>
+        <w:t>OnChin</w:t>
+      </w:r>
+      <w:proofErr w:type="spellEnd"/>
+      <w:r>
+        <w:t>" images: These are the images in which masks are put on a chin only. The mouth and the nose of a person are visible.</w:t>
+      </w:r>
+      <w:r>
+        <w:br/>
+        <w:t>• "</w:t>
+      </w:r>
+      <w:proofErr w:type="spellStart"/>
+      <w:r>
+        <w:t>MaskOnChinMouth</w:t>
+      </w:r>
+      <w:proofErr w:type="spellEnd"/>
+      <w:r>
+        <w:t>" images: In this, the mask is covering the chin and the mouth area. The nose of a person is not covered.</w:t>
+      </w:r>
+      <w:r>
+        <w:br/>
+        <w:t xml:space="preserve">• "Simple </w:t>
+      </w:r>
+      <w:proofErr w:type="spellStart"/>
+      <w:r>
+        <w:t>WithMask</w:t>
+      </w:r>
+      <w:proofErr w:type="spellEnd"/>
+      <w:r>
+        <w:t>" images</w:t>
+      </w:r>
+      <w:proofErr w:type="gramStart"/>
+      <w:r>
+        <w:t>:-</w:t>
+      </w:r>
+      <w:proofErr w:type="gramEnd"/>
+      <w:r>
+        <w:t xml:space="preserve"> It consists of data samples of face masks without any texture, logos, etc.</w:t>
+      </w:r>
+      <w:r>
+        <w:br/>
+        <w:t xml:space="preserve">• "Complex </w:t>
+      </w:r>
+      <w:proofErr w:type="spellStart"/>
+      <w:r>
+        <w:t>WithMask</w:t>
+      </w:r>
+      <w:proofErr w:type="spellEnd"/>
+      <w:r>
+        <w:t>" images: It includes the images of the sophisticated face masks with textures, logos, or designs printed on them.</w:t>
+      </w:r>
+      <w:r>
+        <w:br/>
+        <w:t xml:space="preserve">• "Simple </w:t>
+      </w:r>
+      <w:proofErr w:type="spellStart"/>
+      <w:r>
+        <w:t>WithoutMask</w:t>
+      </w:r>
+      <w:proofErr w:type="spellEnd"/>
+      <w:r>
+        <w:t xml:space="preserve"> images: These are images without any occlusion.</w:t>
+      </w:r>
+      <w:r>
+        <w:br/>
+      </w:r>
+      <w:r>
+        <w:lastRenderedPageBreak/>
+        <w:t xml:space="preserve">• "complex </w:t>
+      </w:r>
+      <w:proofErr w:type="spellStart"/>
+      <w:r>
+        <w:t>WithoutMask</w:t>
+      </w:r>
+      <w:proofErr w:type="spellEnd"/>
+      <w:r>
+        <w:t>" images: It consists of faces with occlusion, such as beard, hair, and hands covering the face.</w:t>
+      </w:r>
+    </w:p>
+    <w:p/>
+    <w:p>
+      <w:r>
+        <w:t>Model:</w:t>
+      </w:r>
+    </w:p>
+    <w:p>
+      <w:r>
+        <w:t>The heart of the system is the detection part or (Model detector) which consist</w:t>
+      </w:r>
+      <w:r>
+        <w:t>s</w:t>
+      </w:r>
+      <w:r>
+        <w:t xml:space="preserve"> of two detection</w:t>
+      </w:r>
+      <w:r>
+        <w:t xml:space="preserve"> stages</w:t>
+      </w:r>
+      <w:r>
+        <w:t>: the first</w:t>
+      </w:r>
+      <w:r>
+        <w:t xml:space="preserve"> stage</w:t>
+      </w:r>
+      <w:r>
+        <w:t xml:space="preserve">, </w:t>
+      </w:r>
+      <w:r>
+        <w:t xml:space="preserve">was a </w:t>
+      </w:r>
+      <w:r>
+        <w:t xml:space="preserve">prebuilt </w:t>
+      </w:r>
+      <w:proofErr w:type="spellStart"/>
+      <w:r>
+        <w:t>Mediapipe</w:t>
+      </w:r>
+      <w:proofErr w:type="spellEnd"/>
+      <w:r>
+        <w:t xml:space="preserve"> libraries</w:t>
+      </w:r>
+      <w:r>
+        <w:t xml:space="preserve"> which used to detect faces in the taken images (shots).</w:t>
+      </w:r>
+      <w:r>
+        <w:t xml:space="preserve"> </w:t>
+      </w:r>
+      <w:r>
+        <w:t>The second stage</w:t>
+      </w:r>
+      <w:r>
+        <w:t xml:space="preserve">, was developed based on fine tuning </w:t>
+      </w:r>
+      <w:r>
+        <w:t>of VGG</w:t>
+      </w:r>
+      <w:r>
+        <w:t xml:space="preserve"> 19 model</w:t>
+      </w:r>
+      <w:r>
+        <w:t xml:space="preserve"> to</w:t>
+      </w:r>
+      <w:r>
+        <w:t xml:space="preserve"> detect way of wearing face masks.</w:t>
+      </w:r>
+      <w:r>
+        <w:t xml:space="preserve"> </w:t>
+      </w:r>
+      <w:r>
+        <w:t xml:space="preserve">This model was </w:t>
+      </w:r>
+      <w:r>
+        <w:t>built and trained using transfer learning techniques to fit our desired detection output. Using this techniqu</w:t>
+      </w:r>
+      <w:r>
+        <w:t xml:space="preserve">e allow us to easily and rapidly </w:t>
+      </w:r>
+      <w:r>
+        <w:t xml:space="preserve">reach </w:t>
+      </w:r>
+      <w:r>
+        <w:t>high accuracy and precession (validation accuracy= 98% in our model), the system applies some preprocessing (resize the image and encoding the labels) and post processing (label decoding, detection output visualization, report format) to make the data suitable for our model.</w:t>
+      </w:r>
+    </w:p>
+    <w:p/>
+    <w:p>
+      <w:r>
+        <w:t>Application Programming Interface</w:t>
+      </w:r>
+      <w:r>
+        <w:t xml:space="preserve"> (</w:t>
+      </w:r>
+      <w:r>
+        <w:t>API</w:t>
+      </w:r>
+      <w:r>
         <w:t>)</w:t>
       </w:r>
       <w:r>
-        <w:t>which</w:t>
-      </w:r>
-      <w:proofErr w:type="gramEnd"/>
-      <w:r>
-        <w:t xml:space="preserve"> is consist of two level of detection: the first, is the detection of faces in the shot</w:t>
-      </w:r>
-      <w:r>
-        <w:t xml:space="preserve"> using prebuilt </w:t>
-      </w:r>
-      <w:proofErr w:type="spellStart"/>
-      <w:r>
-        <w:t>Mediapipe</w:t>
-      </w:r>
-      <w:proofErr w:type="spellEnd"/>
-      <w:r>
-        <w:t xml:space="preserve"> libraries </w:t>
-      </w:r>
-      <w:r>
-        <w:t xml:space="preserve">. The second, is to </w:t>
-      </w:r>
-      <w:r>
-        <w:t>detect the mask in these located faces by build a mask detection model.</w:t>
-      </w:r>
-      <w:r>
+        <w:t>:</w:t>
+      </w:r>
+    </w:p>
+    <w:p>
+      <w:pPr>
+        <w:rPr>
+          <w:rFonts w:ascii="Calibri" w:hAnsi="Calibri" w:cs="Calibri"/>
+        </w:rPr>
+      </w:pPr>
+      <w:r>
+        <w:rPr>
+          <w:rFonts w:ascii="Calibri" w:hAnsi="Calibri" w:cs="Calibri"/>
+        </w:rPr>
+        <w:t xml:space="preserve">API </w:t>
+      </w:r>
+      <w:r>
+        <w:rPr>
+          <w:rFonts w:ascii="Calibri" w:hAnsi="Calibri" w:cs="Calibri"/>
+          <w:shd w:val="clear" w:color="auto" w:fill="FFFFFF"/>
+        </w:rPr>
+        <w:t xml:space="preserve">is a software intermediary that allows two applications to </w:t>
+      </w:r>
+      <w:r>
+        <w:rPr>
+          <w:rFonts w:ascii="Calibri" w:hAnsi="Calibri" w:cs="Calibri"/>
+          <w:shd w:val="clear" w:color="auto" w:fill="FFFFFF"/>
+        </w:rPr>
+        <w:t xml:space="preserve">communicate </w:t>
+      </w:r>
+      <w:r>
+        <w:rPr>
+          <w:rFonts w:ascii="Calibri" w:hAnsi="Calibri" w:cs="Calibri"/>
+          <w:shd w:val="clear" w:color="auto" w:fill="FFFFFF"/>
+        </w:rPr>
+        <w:t>to each other</w:t>
+      </w:r>
+      <w:r>
+        <w:rPr>
+          <w:rFonts w:ascii="Calibri" w:hAnsi="Calibri" w:cs="Calibri"/>
+        </w:rPr>
+        <w:t xml:space="preserve">. </w:t>
+      </w:r>
+      <w:r>
+        <w:rPr>
+          <w:rFonts w:ascii="Calibri" w:hAnsi="Calibri" w:cs="Calibri"/>
+        </w:rPr>
+        <w:t>API architecture is usually explained in terms of client and server. The application sending the request is called the client, and the application sending the response is called the server</w:t>
+      </w:r>
+      <w:sdt>
+        <w:sdtPr>
+          <w:rPr>
+            <w:rFonts w:ascii="Calibri" w:hAnsi="Calibri" w:cs="Calibri"/>
+          </w:rPr>
+          <w:id w:val="870346686"/>
+          <w:citation/>
+        </w:sdtPr>
+        <w:sdtContent>
+          <w:r>
+            <w:rPr>
+              <w:rFonts w:ascii="Calibri" w:hAnsi="Calibri" w:cs="Calibri"/>
+            </w:rPr>
+            <w:fldChar w:fldCharType="begin"/>
+          </w:r>
+          <w:r>
+            <w:rPr>
+              <w:rFonts w:ascii="Calibri" w:hAnsi="Calibri" w:cs="Calibri"/>
+            </w:rPr>
+            <w:instrText xml:space="preserve"> CITATION Ama22 \l 1033 </w:instrText>
+          </w:r>
+          <w:r>
+            <w:rPr>
+              <w:rFonts w:ascii="Calibri" w:hAnsi="Calibri" w:cs="Calibri"/>
+            </w:rPr>
+            <w:fldChar w:fldCharType="separate"/>
+          </w:r>
+          <w:r>
+            <w:rPr>
+              <w:rFonts w:ascii="Calibri" w:hAnsi="Calibri" w:cs="Calibri"/>
+              <w:noProof/>
+            </w:rPr>
+            <w:t xml:space="preserve"> [5]</w:t>
+          </w:r>
+          <w:r>
+            <w:rPr>
+              <w:rFonts w:ascii="Calibri" w:hAnsi="Calibri" w:cs="Calibri"/>
+            </w:rPr>
+            <w:fldChar w:fldCharType="end"/>
+          </w:r>
+        </w:sdtContent>
+      </w:sdt>
+      <w:r>
+        <w:rPr>
+          <w:rFonts w:ascii="Calibri" w:hAnsi="Calibri" w:cs="Calibri"/>
+        </w:rPr>
+        <w:t>. </w:t>
+      </w:r>
+      <w:r>
+        <w:rPr>
+          <w:rFonts w:ascii="Calibri" w:hAnsi="Calibri" w:cs="Calibri"/>
+        </w:rPr>
         <w:t xml:space="preserve"> </w:t>
       </w:r>
-      <w:r>
-        <w:t>This model is</w:t>
-      </w:r>
-      <w:r>
-        <w:t xml:space="preserve"> built and trained using transfer learning techniques to </w:t>
-      </w:r>
-      <w:r>
-        <w:rPr>
-          <w:b/>
-          <w:bCs/>
-        </w:rPr>
-        <w:t>fine-tun</w:t>
-      </w:r>
-      <w:r>
-        <w:rPr>
-          <w:b/>
-          <w:bCs/>
-        </w:rPr>
-        <w:t>ing the model to fit our desired detection output</w:t>
-      </w:r>
-      <w:r>
-        <w:rPr>
-          <w:b/>
-          <w:bCs/>
-        </w:rPr>
-        <w:t xml:space="preserve">. Using this technique allow us to easily and </w:t>
-      </w:r>
-      <w:proofErr w:type="spellStart"/>
-      <w:r>
-        <w:rPr>
-          <w:b/>
-          <w:bCs/>
-        </w:rPr>
-        <w:t>fastly</w:t>
-      </w:r>
-      <w:proofErr w:type="spellEnd"/>
-      <w:r>
-        <w:rPr>
-          <w:b/>
-          <w:bCs/>
-        </w:rPr>
-        <w:t xml:space="preserve"> reached to a high accuracy and precession (reaches to validation accuracy= 98% in our model</w:t>
-      </w:r>
-      <w:r>
-        <w:rPr>
-          <w:b/>
-          <w:bCs/>
-        </w:rPr>
-        <w:t>),</w:t>
-      </w:r>
-      <w:r>
-        <w:rPr>
-          <w:b/>
-          <w:bCs/>
-        </w:rPr>
-        <w:t xml:space="preserve"> the system applies some </w:t>
-      </w:r>
-      <w:r>
-        <w:rPr>
-          <w:b/>
-          <w:bCs/>
-        </w:rPr>
-        <w:t xml:space="preserve">preprocessing (resize the image and encoding the labels) </w:t>
-      </w:r>
-      <w:r>
-        <w:rPr>
-          <w:b/>
-          <w:bCs/>
-        </w:rPr>
-        <w:t xml:space="preserve">and post </w:t>
-      </w:r>
-      <w:r>
-        <w:rPr>
-          <w:b/>
-          <w:bCs/>
-        </w:rPr>
-        <w:t>processing (label decoding, detection output visualization, report format) to make the data suitable for our model.</w:t>
-      </w:r>
-    </w:p>
-    <w:p>
-      <w:r>
-        <w:rPr>
-          <w:b/>
-          <w:bCs/>
-        </w:rPr>
-        <w:t xml:space="preserve">The </w:t>
-      </w:r>
-      <w:r>
-        <w:rPr>
-          <w:b/>
-          <w:bCs/>
-        </w:rPr>
-        <w:t>out</w:t>
-      </w:r>
-      <w:r>
-        <w:rPr>
-          <w:b/>
-          <w:bCs/>
-        </w:rPr>
-        <w:t>put of the system which is the faces location and the mask detection presented on the security monitor screen and uploaded to database for future checking purposes.</w:t>
+    </w:p>
+    <w:p>
+      <w:r>
+        <w:t xml:space="preserve">In our </w:t>
+      </w:r>
+      <w:r>
+        <w:t>system,</w:t>
+      </w:r>
+      <w:r>
+        <w:t xml:space="preserve"> </w:t>
+      </w:r>
+      <w:r>
+        <w:t>t</w:t>
+      </w:r>
+      <w:r>
+        <w:t xml:space="preserve">he client send the Image </w:t>
+      </w:r>
+      <w:r>
+        <w:t xml:space="preserve">through API </w:t>
+      </w:r>
+      <w:r>
+        <w:t>to the server and the server then returns the detection output for the user as a response</w:t>
+      </w:r>
+      <w:r>
+        <w:t>.</w:t>
+      </w:r>
+      <w:r>
+        <w:t xml:space="preserve"> API is </w:t>
+      </w:r>
+      <w:r>
+        <w:t xml:space="preserve">also used </w:t>
+      </w:r>
+      <w:r>
+        <w:t>to send requests to save the data locally and in the firebase cloud</w:t>
+      </w:r>
+      <w:r>
+        <w:t>,</w:t>
+      </w:r>
+      <w:r>
+        <w:t xml:space="preserve"> in addition to make a request to retrieve data</w:t>
+      </w:r>
+      <w:r>
+        <w:t xml:space="preserve"> </w:t>
+      </w:r>
+      <w:r>
+        <w:t>that have been</w:t>
+      </w:r>
+      <w:r>
+        <w:t xml:space="preserve"> saved.</w:t>
+      </w:r>
+    </w:p>
+    <w:p/>
+    <w:p>
+      <w:r>
+        <w:t>Database</w:t>
+      </w:r>
+      <w:r>
+        <w:t xml:space="preserve">: </w:t>
+      </w:r>
+    </w:p>
+    <w:p>
+      <w:r>
+        <w:t xml:space="preserve">Both, </w:t>
+      </w:r>
+      <w:r>
+        <w:t xml:space="preserve">firebase cloud </w:t>
+      </w:r>
+      <w:r>
+        <w:t xml:space="preserve">and </w:t>
+      </w:r>
+      <w:r>
+        <w:t xml:space="preserve">SQlite3 database </w:t>
+      </w:r>
+      <w:r>
+        <w:t>were used to periodically save detection data.  The SQlite3</w:t>
+      </w:r>
+      <w:r>
+        <w:t xml:space="preserve"> database </w:t>
+      </w:r>
+      <w:r>
+        <w:t xml:space="preserve">used to save data locally </w:t>
+      </w:r>
+      <w:r>
+        <w:t>t</w:t>
+      </w:r>
+      <w:r>
+        <w:t xml:space="preserve">o </w:t>
+      </w:r>
+      <w:r>
+        <w:t>enable the</w:t>
+      </w:r>
+      <w:r>
+        <w:t xml:space="preserve"> </w:t>
+      </w:r>
+      <w:r>
+        <w:t>client to</w:t>
+      </w:r>
+      <w:r>
+        <w:t xml:space="preserve"> easily </w:t>
+      </w:r>
+      <w:r>
+        <w:t xml:space="preserve">save and </w:t>
+      </w:r>
+      <w:r>
+        <w:t xml:space="preserve">retrieve data </w:t>
+      </w:r>
+      <w:r>
+        <w:t xml:space="preserve">during periods of no internet connection. While the firebase cloud used as a backup. Automatic synchronization </w:t>
+      </w:r>
+      <w:r>
+        <w:t xml:space="preserve">between the two databases </w:t>
+      </w:r>
+      <w:r>
+        <w:t>performed by the system</w:t>
+      </w:r>
+      <w:r>
+        <w:t xml:space="preserve"> to keep the data continuously updated.</w:t>
+      </w:r>
+      <w:r>
+        <w:rPr>
+          <w:b/>
+          <w:bCs/>
+        </w:rPr>
+        <w:t xml:space="preserve"> </w:t>
+      </w:r>
+    </w:p>
+    <w:p/>
+    <w:p>
+      <w:r>
+        <w:t>Monitor:</w:t>
+      </w:r>
+    </w:p>
+    <w:p>
+      <w:r>
+        <w:t>The output of the system which is the faces location and the mask detection presented on the security monitor</w:t>
+      </w:r>
+      <w:r>
+        <w:t xml:space="preserve"> to</w:t>
+      </w:r>
+      <w:r>
+        <w:t xml:space="preserve"> allow the </w:t>
+      </w:r>
+      <w:r>
+        <w:t>user</w:t>
+      </w:r>
+      <w:r>
+        <w:t xml:space="preserve"> to easily and frequently configure </w:t>
+      </w:r>
+      <w:r>
+        <w:t xml:space="preserve">the </w:t>
+      </w:r>
+      <w:r>
+        <w:t>customers’</w:t>
+      </w:r>
+      <w:r>
+        <w:t xml:space="preserve"> compliance.</w:t>
+      </w:r>
+      <w:r>
+        <w:t xml:space="preserve"> </w:t>
+      </w:r>
+      <w:r>
+        <w:t>T</w:t>
+      </w:r>
+      <w:r>
+        <w:t>he monitor showing correct wearing of masks in green color, incorrect wearing of mask in blue color, and faces without masks in red color</w:t>
+      </w:r>
+      <w:r>
+        <w:rPr>
+          <w:rFonts w:ascii="Arial" w:hAnsi="Arial" w:cs="Arial"/>
+          <w:sz w:val="21"/>
+          <w:szCs w:val="21"/>
+          <w:shd w:val="clear" w:color="auto" w:fill="FFFFFF"/>
+        </w:rPr>
+        <w:t xml:space="preserve">. </w:t>
+      </w:r>
+    </w:p>
+    <w:p>
+      <w:pPr>
+        <w:rPr>
+          <w:rFonts w:ascii="Arial" w:hAnsi="Arial" w:cs="Arial"/>
+          <w:sz w:val="21"/>
+          <w:szCs w:val="21"/>
+          <w:shd w:val="clear" w:color="auto" w:fill="FFFFFF"/>
+        </w:rPr>
+      </w:pPr>
+    </w:p>
+    <w:p>
+      <w:pPr>
+        <w:rPr>
+          <w:rFonts w:ascii="Arial" w:hAnsi="Arial" w:cs="Arial"/>
+          <w:sz w:val="21"/>
+          <w:szCs w:val="21"/>
+          <w:shd w:val="clear" w:color="auto" w:fill="FFFFFF"/>
+        </w:rPr>
+      </w:pPr>
+    </w:p>
+    <w:p>
+      <w:pPr>
+        <w:rPr>
+          <w:rFonts w:ascii="Arial" w:hAnsi="Arial" w:cs="Arial"/>
+          <w:sz w:val="21"/>
+          <w:szCs w:val="21"/>
+          <w:shd w:val="clear" w:color="auto" w:fill="FFFFFF"/>
+        </w:rPr>
+      </w:pPr>
+      <w:r>
+        <w:rPr>
+          <w:rFonts w:ascii="Arial" w:hAnsi="Arial" w:cs="Arial"/>
+          <w:sz w:val="21"/>
+          <w:szCs w:val="21"/>
+          <w:shd w:val="clear" w:color="auto" w:fill="FFFFFF"/>
+        </w:rPr>
+        <w:t>System Software</w:t>
+      </w:r>
+    </w:p>
+    <w:p>
+      <w:pPr>
+        <w:rPr>
+          <w:rFonts w:ascii="Arial" w:hAnsi="Arial" w:cs="Arial"/>
+          <w:sz w:val="21"/>
+          <w:szCs w:val="21"/>
+          <w:shd w:val="clear" w:color="auto" w:fill="FFFFFF"/>
+        </w:rPr>
+      </w:pPr>
+      <w:r>
+        <w:rPr>
+          <w:rFonts w:ascii="Arial" w:hAnsi="Arial" w:cs="Arial"/>
+          <w:sz w:val="21"/>
+          <w:szCs w:val="21"/>
+          <w:shd w:val="clear" w:color="auto" w:fill="FFFFFF"/>
+        </w:rPr>
+        <w:lastRenderedPageBreak/>
+        <w:t>API Code</w:t>
+      </w:r>
+    </w:p>
+    <w:p>
+      <w:pPr>
+        <w:rPr>
+          <w:rFonts w:ascii="Arial" w:hAnsi="Arial" w:cs="Arial"/>
+          <w:sz w:val="21"/>
+          <w:szCs w:val="21"/>
+          <w:shd w:val="clear" w:color="auto" w:fill="FFFFFF"/>
+        </w:rPr>
+      </w:pPr>
+      <w:r>
+        <w:rPr>
+          <w:rFonts w:ascii="Arial" w:hAnsi="Arial" w:cs="Arial"/>
+          <w:sz w:val="21"/>
+          <w:szCs w:val="21"/>
+          <w:shd w:val="clear" w:color="auto" w:fill="FFFFFF"/>
+        </w:rPr>
+        <w:t>Model Code</w:t>
+      </w:r>
+    </w:p>
+    <w:p>
+      <w:pPr>
+        <w:rPr>
+          <w:rFonts w:ascii="Arial" w:hAnsi="Arial" w:cs="Arial"/>
+          <w:sz w:val="21"/>
+          <w:szCs w:val="21"/>
+          <w:shd w:val="clear" w:color="auto" w:fill="FFFFFF"/>
+        </w:rPr>
+      </w:pPr>
+      <w:r>
+        <w:rPr>
+          <w:rFonts w:ascii="Arial" w:hAnsi="Arial" w:cs="Arial"/>
+          <w:sz w:val="21"/>
+          <w:szCs w:val="21"/>
+          <w:shd w:val="clear" w:color="auto" w:fill="FFFFFF"/>
+        </w:rPr>
+        <w:t>Client Code</w:t>
+      </w:r>
+    </w:p>
+    <w:p>
+      <w:pPr>
+        <w:rPr>
+          <w:rFonts w:ascii="Arial" w:hAnsi="Arial" w:cs="Arial"/>
+          <w:sz w:val="21"/>
+          <w:szCs w:val="21"/>
+          <w:shd w:val="clear" w:color="auto" w:fill="FFFFFF"/>
+        </w:rPr>
+      </w:pPr>
+    </w:p>
+    <w:p>
+      <w:pPr>
+        <w:rPr>
+          <w:rFonts w:ascii="Arial" w:hAnsi="Arial" w:cs="Arial"/>
+          <w:sz w:val="21"/>
+          <w:szCs w:val="21"/>
+          <w:shd w:val="clear" w:color="auto" w:fill="FFFFFF"/>
+        </w:rPr>
+      </w:pPr>
+      <w:r>
+        <w:rPr>
+          <w:rFonts w:ascii="Arial" w:hAnsi="Arial" w:cs="Arial"/>
+          <w:sz w:val="21"/>
+          <w:szCs w:val="21"/>
+          <w:shd w:val="clear" w:color="auto" w:fill="FFFFFF"/>
+        </w:rPr>
+        <w:t>Testing and Evaluation</w:t>
+      </w:r>
+    </w:p>
+    <w:p>
+      <w:pPr>
+        <w:rPr>
+          <w:rFonts w:ascii="Arial" w:hAnsi="Arial" w:cs="Arial"/>
+          <w:sz w:val="21"/>
+          <w:szCs w:val="21"/>
+          <w:shd w:val="clear" w:color="auto" w:fill="FFFFFF"/>
+        </w:rPr>
+      </w:pPr>
+    </w:p>
+    <w:p>
+      <w:pPr>
+        <w:rPr>
+          <w:rFonts w:ascii="Arial" w:hAnsi="Arial" w:cs="Arial"/>
+          <w:sz w:val="21"/>
+          <w:szCs w:val="21"/>
+          <w:shd w:val="clear" w:color="auto" w:fill="FFFFFF"/>
+        </w:rPr>
+      </w:pPr>
+      <w:r>
+        <w:rPr>
+          <w:rFonts w:ascii="Arial" w:hAnsi="Arial" w:cs="Arial"/>
+          <w:sz w:val="21"/>
+          <w:szCs w:val="21"/>
+          <w:shd w:val="clear" w:color="auto" w:fill="FFFFFF"/>
+        </w:rPr>
+        <w:t xml:space="preserve">Results and Conclusions </w:t>
       </w:r>
       <w:bookmarkStart w:id="0" w:name="_GoBack"/>
       <w:bookmarkEnd w:id="0"/>
+      <w:r>
+        <w:rPr>
+          <w:rFonts w:ascii="Arial" w:hAnsi="Arial" w:cs="Arial"/>
+          <w:sz w:val="21"/>
+          <w:szCs w:val="21"/>
+          <w:shd w:val="clear" w:color="auto" w:fill="FFFFFF"/>
+        </w:rPr>
+        <w:t xml:space="preserve"> </w:t>
+      </w:r>
+    </w:p>
+    <w:p>
+      <w:pPr>
+        <w:rPr>
+          <w:rFonts w:ascii="Arial" w:hAnsi="Arial" w:cs="Arial"/>
+          <w:sz w:val="21"/>
+          <w:szCs w:val="21"/>
+          <w:shd w:val="clear" w:color="auto" w:fill="FFFFFF"/>
+        </w:rPr>
+      </w:pPr>
+    </w:p>
+    <w:p>
+      <w:pPr>
+        <w:rPr>
+          <w:rFonts w:ascii="Arial" w:hAnsi="Arial" w:cs="Arial"/>
+          <w:b/>
+          <w:bCs/>
+          <w:sz w:val="21"/>
+          <w:szCs w:val="21"/>
+          <w:shd w:val="clear" w:color="auto" w:fill="FFFFFF"/>
+        </w:rPr>
+      </w:pPr>
+      <w:proofErr w:type="gramStart"/>
+      <w:r>
+        <w:rPr>
+          <w:rFonts w:ascii="Arial" w:hAnsi="Arial" w:cs="Arial"/>
+          <w:b/>
+          <w:bCs/>
+          <w:sz w:val="21"/>
+          <w:szCs w:val="21"/>
+          <w:shd w:val="clear" w:color="auto" w:fill="FFFFFF"/>
+        </w:rPr>
+        <w:t>2.</w:t>
+      </w:r>
+      <w:r>
+        <w:rPr>
+          <w:rFonts w:ascii="Arial" w:hAnsi="Arial" w:cs="Arial"/>
+          <w:b/>
+          <w:bCs/>
+          <w:sz w:val="21"/>
+          <w:szCs w:val="21"/>
+          <w:shd w:val="clear" w:color="auto" w:fill="FFFFFF"/>
+        </w:rPr>
+        <w:t>Introduction</w:t>
+      </w:r>
+      <w:proofErr w:type="gramEnd"/>
+    </w:p>
+    <w:p>
+      <w:pPr>
+        <w:rPr>
+          <w:rFonts w:ascii="Arial" w:hAnsi="Arial" w:cs="Arial"/>
+          <w:b/>
+          <w:bCs/>
+          <w:sz w:val="21"/>
+          <w:szCs w:val="21"/>
+          <w:shd w:val="clear" w:color="auto" w:fill="FFFFFF"/>
+        </w:rPr>
+      </w:pPr>
+      <w:r>
+        <w:rPr>
+          <w:rFonts w:ascii="Arial" w:hAnsi="Arial" w:cs="Arial"/>
+          <w:b/>
+          <w:bCs/>
+          <w:sz w:val="21"/>
+          <w:szCs w:val="21"/>
+          <w:shd w:val="clear" w:color="auto" w:fill="FFFFFF"/>
+        </w:rPr>
+        <w:t xml:space="preserve">2.2 </w:t>
+      </w:r>
+      <w:r>
+        <w:rPr>
+          <w:rFonts w:ascii="Arial" w:hAnsi="Arial" w:cs="Arial"/>
+          <w:b/>
+          <w:bCs/>
+          <w:sz w:val="21"/>
+          <w:szCs w:val="21"/>
+          <w:shd w:val="clear" w:color="auto" w:fill="FFFFFF"/>
+        </w:rPr>
+        <w:t>Background</w:t>
+      </w:r>
     </w:p>
     <w:p>
       <w:pPr>
@@ -1361,6 +2827,30 @@
         </w:rPr>
         <w:t>2.2.1 End to end solution system</w:t>
       </w:r>
+    </w:p>
+    <w:p>
+      <w:pPr>
+        <w:rPr>
+          <w:rFonts w:ascii="Arial" w:hAnsi="Arial" w:cs="Arial"/>
+          <w:b/>
+          <w:bCs/>
+          <w:sz w:val="21"/>
+          <w:szCs w:val="21"/>
+          <w:shd w:val="clear" w:color="auto" w:fill="FFFFFF"/>
+        </w:rPr>
+      </w:pPr>
+    </w:p>
+    <w:p>
+      <w:pPr>
+        <w:rPr>
+          <w:rFonts w:ascii="Arial" w:hAnsi="Arial" w:cs="Arial"/>
+          <w:b/>
+          <w:bCs/>
+          <w:sz w:val="21"/>
+          <w:szCs w:val="21"/>
+          <w:shd w:val="clear" w:color="auto" w:fill="FFFFFF"/>
+        </w:rPr>
+      </w:pPr>
     </w:p>
     <w:p>
       <w:pPr>
@@ -1532,7 +3022,6 @@
           <w:sz w:val="21"/>
           <w:szCs w:val="21"/>
         </w:rPr>
-        <w:lastRenderedPageBreak/>
         <w:t>Growth in the ML community and knowledge sharing: The research and investments by top universities and tech companies have grown exponentially in the last few years and there is also a strong desire to share state-of-the-art models and datasets with the community. This allows people to utilize pre-trained models in a specific area bootstrap quickly.</w:t>
       </w:r>
     </w:p>
@@ -1585,7 +3074,18 @@
           <w:sz w:val="21"/>
           <w:szCs w:val="21"/>
         </w:rPr>
-        <w:t>Limited supervised learning data and training resources: Many real-world applications are still mapped onto supervised learning problems where the model is asked to predict a label. One key problem is the limited amount of training data available for models to generalize well. One key advantage of doing transfer learning is that we have the ability to start learning from pre-trained models, and hence, we can utilize the knowledge from similar domains.</w:t>
+        <w:t xml:space="preserve">Limited supervised learning data and training resources: Many real-world applications are still mapped onto supervised learning problems where the model is asked to predict a label. One key problem is the limited amount of training data available for </w:t>
+      </w:r>
+      <w:r>
+        <w:rPr>
+          <w:rFonts w:ascii="Arial" w:eastAsia="Times New Roman" w:hAnsi="Arial" w:cs="Arial"/>
+          <w:b/>
+          <w:bCs/>
+          <w:sz w:val="21"/>
+          <w:szCs w:val="21"/>
+        </w:rPr>
+        <w:lastRenderedPageBreak/>
+        <w:t>models to generalize well. One key advantage of doing transfer learning is that we have the ability to start learning from pre-trained models, and hence, we can utilize the knowledge from similar domains.</w:t>
       </w:r>
     </w:p>
     <w:p>
@@ -2237,7 +3737,6 @@
           <w:szCs w:val="21"/>
           <w:shd w:val="clear" w:color="auto" w:fill="FFFFFF"/>
         </w:rPr>
-        <w:lastRenderedPageBreak/>
         <w:t xml:space="preserve">In our project we will </w:t>
       </w:r>
       <w:r>
@@ -2515,6 +4014,7 @@
           <w:sz w:val="30"/>
           <w:szCs w:val="30"/>
         </w:rPr>
+        <w:lastRenderedPageBreak/>
         <w:t xml:space="preserve">First, we’ll load the VGG19 architecture (with pre-trained ImageNet weights) from disk, leaving off the fully connected layers </w:t>
       </w:r>
       <w:proofErr w:type="gramStart"/>
@@ -3071,7 +4571,6 @@
           <w:sz w:val="30"/>
           <w:szCs w:val="30"/>
         </w:rPr>
-        <w:lastRenderedPageBreak/>
         <w:t xml:space="preserve">The </w:t>
       </w:r>
       <w:proofErr w:type="spellStart"/>
@@ -3597,7 +5096,6 @@
       <w:proofErr w:type="spellStart"/>
       <w:proofErr w:type="gramStart"/>
       <w:r>
-        <w:lastRenderedPageBreak/>
         <w:t>IoU</w:t>
       </w:r>
       <w:proofErr w:type="spellEnd"/>
@@ -3666,6 +5164,7 @@
     </w:p>
     <w:p>
       <w:r>
+        <w:lastRenderedPageBreak/>
         <w:t xml:space="preserve">Precision is the percentage of the time your prediction is correct. Recall measures how well all the positive predictions are found. Eq. (5), and Eq. (6) are used to calculate precision and recall [41]. </w:t>
       </w:r>
       <w:r>
@@ -4100,7 +5599,6 @@
           <w:szCs w:val="21"/>
           <w:shd w:val="clear" w:color="auto" w:fill="FFFFFF"/>
         </w:rPr>
-        <w:lastRenderedPageBreak/>
         <w:t>Methodology</w:t>
       </w:r>
       <w:r>
@@ -4231,7 +5729,31 @@
           <w:szCs w:val="21"/>
           <w:shd w:val="clear" w:color="auto" w:fill="FFFFFF"/>
         </w:rPr>
-        <w:t xml:space="preserve"> Kaggle website</w:t>
+        <w:t xml:space="preserve"> </w:t>
+      </w:r>
+      <w:proofErr w:type="spellStart"/>
+      <w:r>
+        <w:rPr>
+          <w:rFonts w:ascii="Arial" w:hAnsi="Arial" w:cs="Arial"/>
+          <w:b/>
+          <w:bCs/>
+          <w:sz w:val="21"/>
+          <w:szCs w:val="21"/>
+          <w:shd w:val="clear" w:color="auto" w:fill="FFFFFF"/>
+        </w:rPr>
+        <w:t>Kaggle</w:t>
+      </w:r>
+      <w:proofErr w:type="spellEnd"/>
+      <w:r>
+        <w:rPr>
+          <w:rFonts w:ascii="Arial" w:hAnsi="Arial" w:cs="Arial"/>
+          <w:b/>
+          <w:bCs/>
+          <w:sz w:val="21"/>
+          <w:szCs w:val="21"/>
+          <w:shd w:val="clear" w:color="auto" w:fill="FFFFFF"/>
+        </w:rPr>
+        <w:t xml:space="preserve"> website</w:t>
       </w:r>
     </w:p>
     <w:p>
@@ -4490,6 +6012,7 @@
           <w:szCs w:val="21"/>
           <w:shd w:val="clear" w:color="auto" w:fill="FFFFFF"/>
         </w:rPr>
+        <w:lastRenderedPageBreak/>
         <w:t>7</w:t>
       </w:r>
       <w:r>
@@ -5390,41 +6913,41 @@
       </w:r>
       <w:proofErr w:type="spellEnd"/>
       <w:r>
-        <w:t xml:space="preserve"> and FPS for mask detection compared to state-of-art literature. The weights for this model are used for social distance measurement. The efficiency of social distance monitoring is thereby tagged </w:t>
+        <w:t xml:space="preserve"> and FPS for mask detection compared to state-of-art literature. The weights for this model are used for social distance measurement. The efficiency of social distance monitoring is thereby tagged to the efficiency of face mask detection, achieving intelligent mask detection and social distancing surveillance. A new, diverse and challenging video dataset, VIDMASK, containing more than 60 videos for face mask detection, was used for training and inference. This dataset produced high mean average precision for YOLOR with added noise and image rotation. This was a challenge for YOLOv4, YOLOv5 and Fast Mask RCNN with Resnet-101 backbone. </w:t>
+      </w:r>
+      <w:proofErr w:type="spellStart"/>
+      <w:r>
+        <w:t>VidMask</w:t>
+      </w:r>
+      <w:proofErr w:type="spellEnd"/>
+      <w:r>
+        <w:t xml:space="preserve"> can further be explored for mask detection and social distancing on the edge by compressing and quantizing the models or identifying lighter models with less computational complexity requiring only CPU usage. Besides the evident requirement for COVID situation, this can be further used for epidemics that require masks or environments that require proper social distancing and mask wearing </w:t>
+      </w:r>
+      <w:proofErr w:type="spellStart"/>
+      <w:r>
+        <w:t>suchas</w:t>
+      </w:r>
+      <w:proofErr w:type="spellEnd"/>
+      <w:r>
+        <w:t xml:space="preserve"> laboratories that may have contaminants. Due to different </w:t>
+      </w:r>
+      <w:proofErr w:type="spellStart"/>
+      <w:r>
+        <w:t>cameraangles</w:t>
+      </w:r>
+      <w:proofErr w:type="spellEnd"/>
+      <w:r>
+        <w:t xml:space="preserve"> used, it not only has a surveillance perspective, the model can be</w:t>
+      </w:r>
+      <w:r>
+        <w:t xml:space="preserve"> </w:t>
+      </w:r>
+      <w:r>
+        <w:t xml:space="preserve">mounted on </w:t>
       </w:r>
       <w:r>
         <w:lastRenderedPageBreak/>
-        <w:t xml:space="preserve">to the efficiency of face mask detection, achieving intelligent mask detection and social distancing surveillance. A new, diverse and challenging video dataset, VIDMASK, containing more than 60 videos for face mask detection, was used for training and inference. This dataset produced high mean average precision for YOLOR with added noise and image rotation. This was a challenge for YOLOv4, YOLOv5 and Fast Mask RCNN with Resnet-101 backbone. </w:t>
-      </w:r>
-      <w:proofErr w:type="spellStart"/>
-      <w:r>
-        <w:t>VidMask</w:t>
-      </w:r>
-      <w:proofErr w:type="spellEnd"/>
-      <w:r>
-        <w:t xml:space="preserve"> can further be explored for mask detection and social distancing on the edge by compressing and quantizing the models or identifying lighter models with less computational complexity requiring only CPU usage. Besides the evident requirement for COVID situation, this can be further used for epidemics that require masks or environments that require proper social distancing and mask wearing </w:t>
-      </w:r>
-      <w:proofErr w:type="spellStart"/>
-      <w:r>
-        <w:t>suchas</w:t>
-      </w:r>
-      <w:proofErr w:type="spellEnd"/>
-      <w:r>
-        <w:t xml:space="preserve"> laboratories that may have contaminants. Due to different </w:t>
-      </w:r>
-      <w:proofErr w:type="spellStart"/>
-      <w:r>
-        <w:t>cameraangles</w:t>
-      </w:r>
-      <w:proofErr w:type="spellEnd"/>
-      <w:r>
-        <w:t xml:space="preserve"> used, it not only has a surveillance perspective, the model can be</w:t>
-      </w:r>
-      <w:r>
-        <w:t xml:space="preserve"> </w:t>
-      </w:r>
-      <w:r>
-        <w:t>mounted on ground devices such as robots. This dataset can be further used for crowd counting applications for crowd that wear masks as some of the videos are of crowded scenes. Domain adaptation is a deep</w:t>
+        <w:t>ground devices such as robots. This dataset can be further used for crowd counting applications for crowd that wear masks as some of the videos are of crowded scenes. Domain adaptation is a deep</w:t>
       </w:r>
     </w:p>
     <w:p>
@@ -5649,6 +7172,119 @@
     </w:lvl>
   </w:abstractNum>
   <w:abstractNum w:abstractNumId="1" w15:restartNumberingAfterBreak="0">
+    <w:nsid w:val="32522543"/>
+    <w:multiLevelType w:val="hybridMultilevel"/>
+    <w:tmpl w:val="B204C8EC"/>
+    <w:lvl w:ilvl="0" w:tplc="2EACD9B0">
+      <w:start w:val="1"/>
+      <w:numFmt w:val="bullet"/>
+      <w:lvlText w:val="-"/>
+      <w:lvlJc w:val="left"/>
+      <w:pPr>
+        <w:ind w:left="720" w:hanging="360"/>
+      </w:pPr>
+      <w:rPr>
+        <w:rFonts w:ascii="Arial" w:eastAsiaTheme="minorHAnsi" w:hAnsi="Arial" w:cs="Arial" w:hint="default"/>
+      </w:rPr>
+    </w:lvl>
+    <w:lvl w:ilvl="1" w:tplc="04090003" w:tentative="1">
+      <w:start w:val="1"/>
+      <w:numFmt w:val="bullet"/>
+      <w:lvlText w:val="o"/>
+      <w:lvlJc w:val="left"/>
+      <w:pPr>
+        <w:ind w:left="1440" w:hanging="360"/>
+      </w:pPr>
+      <w:rPr>
+        <w:rFonts w:ascii="Courier New" w:hAnsi="Courier New" w:cs="Courier New" w:hint="default"/>
+      </w:rPr>
+    </w:lvl>
+    <w:lvl w:ilvl="2" w:tplc="04090005" w:tentative="1">
+      <w:start w:val="1"/>
+      <w:numFmt w:val="bullet"/>
+      <w:lvlText w:val=""/>
+      <w:lvlJc w:val="left"/>
+      <w:pPr>
+        <w:ind w:left="2160" w:hanging="360"/>
+      </w:pPr>
+      <w:rPr>
+        <w:rFonts w:ascii="Wingdings" w:hAnsi="Wingdings" w:hint="default"/>
+      </w:rPr>
+    </w:lvl>
+    <w:lvl w:ilvl="3" w:tplc="04090001" w:tentative="1">
+      <w:start w:val="1"/>
+      <w:numFmt w:val="bullet"/>
+      <w:lvlText w:val=""/>
+      <w:lvlJc w:val="left"/>
+      <w:pPr>
+        <w:ind w:left="2880" w:hanging="360"/>
+      </w:pPr>
+      <w:rPr>
+        <w:rFonts w:ascii="Symbol" w:hAnsi="Symbol" w:hint="default"/>
+      </w:rPr>
+    </w:lvl>
+    <w:lvl w:ilvl="4" w:tplc="04090003" w:tentative="1">
+      <w:start w:val="1"/>
+      <w:numFmt w:val="bullet"/>
+      <w:lvlText w:val="o"/>
+      <w:lvlJc w:val="left"/>
+      <w:pPr>
+        <w:ind w:left="3600" w:hanging="360"/>
+      </w:pPr>
+      <w:rPr>
+        <w:rFonts w:ascii="Courier New" w:hAnsi="Courier New" w:cs="Courier New" w:hint="default"/>
+      </w:rPr>
+    </w:lvl>
+    <w:lvl w:ilvl="5" w:tplc="04090005" w:tentative="1">
+      <w:start w:val="1"/>
+      <w:numFmt w:val="bullet"/>
+      <w:lvlText w:val=""/>
+      <w:lvlJc w:val="left"/>
+      <w:pPr>
+        <w:ind w:left="4320" w:hanging="360"/>
+      </w:pPr>
+      <w:rPr>
+        <w:rFonts w:ascii="Wingdings" w:hAnsi="Wingdings" w:hint="default"/>
+      </w:rPr>
+    </w:lvl>
+    <w:lvl w:ilvl="6" w:tplc="04090001" w:tentative="1">
+      <w:start w:val="1"/>
+      <w:numFmt w:val="bullet"/>
+      <w:lvlText w:val=""/>
+      <w:lvlJc w:val="left"/>
+      <w:pPr>
+        <w:ind w:left="5040" w:hanging="360"/>
+      </w:pPr>
+      <w:rPr>
+        <w:rFonts w:ascii="Symbol" w:hAnsi="Symbol" w:hint="default"/>
+      </w:rPr>
+    </w:lvl>
+    <w:lvl w:ilvl="7" w:tplc="04090003" w:tentative="1">
+      <w:start w:val="1"/>
+      <w:numFmt w:val="bullet"/>
+      <w:lvlText w:val="o"/>
+      <w:lvlJc w:val="left"/>
+      <w:pPr>
+        <w:ind w:left="5760" w:hanging="360"/>
+      </w:pPr>
+      <w:rPr>
+        <w:rFonts w:ascii="Courier New" w:hAnsi="Courier New" w:cs="Courier New" w:hint="default"/>
+      </w:rPr>
+    </w:lvl>
+    <w:lvl w:ilvl="8" w:tplc="04090005" w:tentative="1">
+      <w:start w:val="1"/>
+      <w:numFmt w:val="bullet"/>
+      <w:lvlText w:val=""/>
+      <w:lvlJc w:val="left"/>
+      <w:pPr>
+        <w:ind w:left="6480" w:hanging="360"/>
+      </w:pPr>
+      <w:rPr>
+        <w:rFonts w:ascii="Wingdings" w:hAnsi="Wingdings" w:hint="default"/>
+      </w:rPr>
+    </w:lvl>
+  </w:abstractNum>
+  <w:abstractNum w:abstractNumId="2" w15:restartNumberingAfterBreak="0">
     <w:nsid w:val="56D568B3"/>
     <w:multiLevelType w:val="multilevel"/>
     <w:tmpl w:val="AEA2EC8E"/>
@@ -5798,10 +7434,13 @@
     </w:lvl>
   </w:abstractNum>
   <w:num w:numId="1">
-    <w:abstractNumId w:val="1"/>
+    <w:abstractNumId w:val="2"/>
   </w:num>
   <w:num w:numId="2">
     <w:abstractNumId w:val="0"/>
+  </w:num>
+  <w:num w:numId="3">
+    <w:abstractNumId w:val="1"/>
   </w:num>
 </w:numbering>
 </file>
@@ -6220,6 +7859,28 @@
       <w:szCs w:val="48"/>
     </w:rPr>
   </w:style>
+  <w:style w:type="paragraph" w:styleId="Heading2">
+    <w:name w:val="heading 2"/>
+    <w:basedOn w:val="Normal"/>
+    <w:next w:val="Normal"/>
+    <w:link w:val="Heading2Char"/>
+    <w:uiPriority w:val="9"/>
+    <w:unhideWhenUsed/>
+    <w:qFormat/>
+    <w:rsid w:val="00D75CFC"/>
+    <w:pPr>
+      <w:keepNext/>
+      <w:keepLines/>
+      <w:spacing w:before="40" w:after="0"/>
+      <w:outlineLvl w:val="1"/>
+    </w:pPr>
+    <w:rPr>
+      <w:rFonts w:asciiTheme="majorHAnsi" w:eastAsiaTheme="majorEastAsia" w:hAnsiTheme="majorHAnsi" w:cstheme="majorBidi"/>
+      <w:color w:val="2F5496" w:themeColor="accent1" w:themeShade="BF"/>
+      <w:sz w:val="26"/>
+      <w:szCs w:val="26"/>
+    </w:rPr>
+  </w:style>
   <w:style w:type="paragraph" w:styleId="Heading3">
     <w:name w:val="heading 3"/>
     <w:basedOn w:val="Normal"/>
@@ -6428,6 +8089,75 @@
     <w:name w:val="enlighter-text"/>
     <w:basedOn w:val="DefaultParagraphFont"/>
     <w:rsid w:val="002F64EF"/>
+  </w:style>
+  <w:style w:type="paragraph" w:styleId="ListParagraph">
+    <w:name w:val="List Paragraph"/>
+    <w:basedOn w:val="Normal"/>
+    <w:uiPriority w:val="34"/>
+    <w:qFormat/>
+    <w:rsid w:val="007261BF"/>
+    <w:pPr>
+      <w:ind w:left="720"/>
+      <w:contextualSpacing/>
+    </w:pPr>
+  </w:style>
+  <w:style w:type="paragraph" w:customStyle="1" w:styleId="Heading31">
+    <w:name w:val="Heading 31"/>
+    <w:basedOn w:val="Heading1"/>
+    <w:link w:val="heading3Char0"/>
+    <w:qFormat/>
+    <w:rsid w:val="00CA41EC"/>
+    <w:rPr>
+      <w:sz w:val="32"/>
+      <w:szCs w:val="32"/>
+      <w:shd w:val="clear" w:color="auto" w:fill="FFFFFF"/>
+    </w:rPr>
+  </w:style>
+  <w:style w:type="character" w:customStyle="1" w:styleId="heading3Char0">
+    <w:name w:val="heading 3 Char"/>
+    <w:basedOn w:val="Heading1Char"/>
+    <w:link w:val="Heading31"/>
+    <w:rsid w:val="00CA41EC"/>
+    <w:rPr>
+      <w:rFonts w:ascii="Times New Roman" w:eastAsia="Times New Roman" w:hAnsi="Times New Roman" w:cs="Times New Roman"/>
+      <w:b/>
+      <w:bCs/>
+      <w:kern w:val="36"/>
+      <w:sz w:val="32"/>
+      <w:szCs w:val="32"/>
+    </w:rPr>
+  </w:style>
+  <w:style w:type="character" w:customStyle="1" w:styleId="Heading2Char">
+    <w:name w:val="Heading 2 Char"/>
+    <w:basedOn w:val="DefaultParagraphFont"/>
+    <w:link w:val="Heading2"/>
+    <w:uiPriority w:val="9"/>
+    <w:rsid w:val="00D75CFC"/>
+    <w:rPr>
+      <w:rFonts w:asciiTheme="majorHAnsi" w:eastAsiaTheme="majorEastAsia" w:hAnsiTheme="majorHAnsi" w:cstheme="majorBidi"/>
+      <w:color w:val="2F5496" w:themeColor="accent1" w:themeShade="BF"/>
+      <w:sz w:val="26"/>
+      <w:szCs w:val="26"/>
+    </w:rPr>
+  </w:style>
+  <w:style w:type="paragraph" w:styleId="Caption">
+    <w:name w:val="caption"/>
+    <w:basedOn w:val="Normal"/>
+    <w:next w:val="Normal"/>
+    <w:uiPriority w:val="35"/>
+    <w:unhideWhenUsed/>
+    <w:qFormat/>
+    <w:rsid w:val="00272594"/>
+    <w:pPr>
+      <w:spacing w:after="200" w:line="240" w:lineRule="auto"/>
+    </w:pPr>
+    <w:rPr>
+      <w:i/>
+      <w:iCs/>
+      <w:color w:val="44546A" w:themeColor="text2"/>
+      <w:sz w:val="18"/>
+      <w:szCs w:val="18"/>
+    </w:rPr>
   </w:style>
 </w:styles>
 </file>
@@ -6710,7 +8440,7 @@
         </b:NameList>
       </b:Author>
     </b:Author>
-    <b:RefOrder>2</b:RefOrder>
+    <b:RefOrder>6</b:RefOrder>
   </b:Source>
   <b:Source>
     <b:Tag>Naj22</b:Tag>
@@ -6731,7 +8461,7 @@
     </b:Author>
     <b:JournalName>ISSN 0141-9382</b:JournalName>
     <b:Pages>6</b:Pages>
-    <b:RefOrder>5</b:RefOrder>
+    <b:RefOrder>9</b:RefOrder>
   </b:Source>
   <b:Source>
     <b:Tag>Sur21</b:Tag>
@@ -6776,7 +8506,7 @@
     <b:Month>July</b:Month>
     <b:Day>22</b:Day>
     <b:URL>https://pyimagesearch.com/2019/07/22/keras-learning-rate-schedules-and-decay/</b:URL>
-    <b:RefOrder>4</b:RefOrder>
+    <b:RefOrder>8</b:RefOrder>
   </b:Source>
   <b:Source>
     <b:Tag>dri19</b:Tag>
@@ -6798,13 +8528,85 @@
     <b:Month>July</b:Month>
     <b:Day>22</b:Day>
     <b:URL>https://pyimagesearch.com/2019/07/22/keras-learning-rate-schedules-and-decay/</b:URL>
+    <b:RefOrder>7</b:RefOrder>
+  </b:Source>
+  <b:Source>
+    <b:Tag>Wor22</b:Tag>
+    <b:SourceType>InternetSite</b:SourceType>
+    <b:Guid>{BF43F3E1-AB1C-43B5-8922-2C6D4F080C4F}</b:Guid>
+    <b:Author>
+      <b:Author>
+        <b:NameList>
+          <b:Person>
+            <b:Last>(WHO)</b:Last>
+            <b:First>World</b:First>
+            <b:Middle>Health Organization</b:Middle>
+          </b:Person>
+        </b:NameList>
+      </b:Author>
+    </b:Author>
+    <b:YearAccessed>2022</b:YearAccessed>
+    <b:MonthAccessed>August</b:MonthAccessed>
+    <b:DayAccessed>23</b:DayAccessed>
+    <b:URL>https://www.who.int/teams/health-product-policy-and-standards/standards-and-specifications/vaccine-standardization/coronavirus-disease-(covid-19)#:~:text=Coronavirus%20disease%20(COVID%2D19)</b:URL>
+    <b:RefOrder>2</b:RefOrder>
+  </b:Source>
+  <b:Source>
+    <b:Tag>Sur211</b:Tag>
+    <b:SourceType>ConferenceProceedings</b:SourceType>
+    <b:Guid>{F51C74F3-72BC-40DD-AD3C-662CC0F32EA8}</b:Guid>
+    <b:Title>Face Mask Detection by using Optimistic Convolutional Neural Network</b:Title>
+    <b:Year>2021</b:Year>
+    <b:Author>
+      <b:Author>
+        <b:NameList>
+          <b:Person>
+            <b:Last>Suresh K</b:Last>
+            <b:First>Palangappa</b:First>
+            <b:Middle>MB, Bhuvan S</b:Middle>
+          </b:Person>
+        </b:NameList>
+      </b:Author>
+    </b:Author>
+    <b:ConferenceName>Proceedings of the Sixth International Conference on Inventive Computation Technologies</b:ConferenceName>
     <b:RefOrder>3</b:RefOrder>
+  </b:Source>
+  <b:Source>
+    <b:Tag>Kag22</b:Tag>
+    <b:SourceType>InternetSite</b:SourceType>
+    <b:Guid>{77A6F773-E6E7-4128-AA3F-B24F9F5C73E3}</b:Guid>
+    <b:Title>Kaggle</b:Title>
+    <b:YearAccessed>2022</b:YearAccessed>
+    <b:MonthAccessed>Aug.</b:MonthAccessed>
+    <b:DayAccessed>24</b:DayAccessed>
+    <b:URL>https://www.kaggle.com/datasets/shiekhburhan/face-mask-dataset?datasetId=2269875&amp;sortBy=dateRun&amp;tab=profile</b:URL>
+    <b:ProductionCompany>CC0: Public Domain</b:ProductionCompany>
+    <b:RefOrder>4</b:RefOrder>
+  </b:Source>
+  <b:Source>
+    <b:Tag>Ama22</b:Tag>
+    <b:SourceType>InternetSite</b:SourceType>
+    <b:Guid>{8E7C3C18-7052-4D6D-BE36-95E48B6C375A}</b:Guid>
+    <b:Author>
+      <b:Author>
+        <b:NameList>
+          <b:Person>
+            <b:Last>Amazon</b:Last>
+          </b:Person>
+        </b:NameList>
+      </b:Author>
+    </b:Author>
+    <b:YearAccessed>2022</b:YearAccessed>
+    <b:MonthAccessed>August</b:MonthAccessed>
+    <b:DayAccessed>25</b:DayAccessed>
+    <b:URL>https://aws.amazon.com/what-is/api/#:~:text=API%20stands%20for%20Application%20Programming,other%20using%20requests%20and%20responses.</b:URL>
+    <b:RefOrder>5</b:RefOrder>
   </b:Source>
 </b:Sources>
 </file>
 
 <file path=customXml/itemProps1.xml><?xml version="1.0" encoding="utf-8"?>
-<ds:datastoreItem xmlns:ds="http://schemas.openxmlformats.org/officeDocument/2006/customXml" ds:itemID="{58086548-CAA7-42A6-BD9D-4EBF07C2C53A}">
+<ds:datastoreItem xmlns:ds="http://schemas.openxmlformats.org/officeDocument/2006/customXml" ds:itemID="{0ED784CA-940D-4BCE-B530-3B3896FEE709}">
   <ds:schemaRefs>
     <ds:schemaRef ds:uri="http://schemas.openxmlformats.org/officeDocument/2006/bibliography"/>
   </ds:schemaRefs>

</xml_diff>